<commit_message>
Revised capstone files March 27 2025
</commit_message>
<xml_diff>
--- a/Capstone Project_Final Report_Preeti_Dubey.docx
+++ b/Capstone Project_Final Report_Preeti_Dubey.docx
@@ -985,25 +985,6 @@
     </w:p>
     <w:p>
       <w:pPr>
-        <w:spacing w:before="100" w:beforeAutospacing="1" w:after="100" w:afterAutospacing="1" w:line="240" w:lineRule="auto"/>
-        <w:ind w:left="1800"/>
-        <w:rPr>
-          <w:rFonts w:ascii="Times New Roman" w:eastAsia="Times New Roman" w:hAnsi="Times New Roman" w:cs="Times New Roman"/>
-          <w:sz w:val="24"/>
-          <w:szCs w:val="24"/>
-        </w:rPr>
-      </w:pPr>
-      <w:r>
-        <w:rPr>
-          <w:rFonts w:ascii="Times New Roman" w:eastAsia="Times New Roman" w:hAnsi="Times New Roman" w:cs="Times New Roman"/>
-          <w:sz w:val="24"/>
-          <w:szCs w:val="24"/>
-        </w:rPr>
-        <w:t>• AIC/BIC values indicate a slightly worse fit but are offset by improved prediction accuracy.</w:t>
-      </w:r>
-    </w:p>
-    <w:p>
-      <w:pPr>
         <w:numPr>
           <w:ilvl w:val="0"/>
           <w:numId w:val="30"/>
@@ -1045,7 +1026,65 @@
           <w:sz w:val="24"/>
           <w:szCs w:val="24"/>
         </w:rPr>
-        <w:t>• Achieved significantly lower MAE than ARIMA and SARIMA, indicating strong absolute error reduction.</w:t>
+        <w:t xml:space="preserve">• Achieved significantly lower MAE </w:t>
+      </w:r>
+      <w:r>
+        <w:rPr>
+          <w:rFonts w:ascii="Times New Roman" w:eastAsia="Times New Roman" w:hAnsi="Times New Roman" w:cs="Times New Roman"/>
+          <w:sz w:val="24"/>
+          <w:szCs w:val="24"/>
+        </w:rPr>
+        <w:t xml:space="preserve">and RMSE </w:t>
+      </w:r>
+      <w:r>
+        <w:rPr>
+          <w:rFonts w:ascii="Times New Roman" w:eastAsia="Times New Roman" w:hAnsi="Times New Roman" w:cs="Times New Roman"/>
+          <w:sz w:val="24"/>
+          <w:szCs w:val="24"/>
+        </w:rPr>
+        <w:t>than ARIMA</w:t>
+      </w:r>
+      <w:r>
+        <w:rPr>
+          <w:rFonts w:ascii="Times New Roman" w:eastAsia="Times New Roman" w:hAnsi="Times New Roman" w:cs="Times New Roman"/>
+          <w:sz w:val="24"/>
+          <w:szCs w:val="24"/>
+        </w:rPr>
+        <w:t>, SARIMA</w:t>
+      </w:r>
+      <w:r>
+        <w:rPr>
+          <w:rFonts w:ascii="Times New Roman" w:eastAsia="Times New Roman" w:hAnsi="Times New Roman" w:cs="Times New Roman"/>
+          <w:sz w:val="24"/>
+          <w:szCs w:val="24"/>
+        </w:rPr>
+        <w:t xml:space="preserve"> and </w:t>
+      </w:r>
+      <w:proofErr w:type="spellStart"/>
+      <w:r>
+        <w:rPr>
+          <w:rFonts w:ascii="Times New Roman" w:eastAsia="Times New Roman" w:hAnsi="Times New Roman" w:cs="Times New Roman"/>
+          <w:sz w:val="24"/>
+          <w:szCs w:val="24"/>
+        </w:rPr>
+        <w:t>exog</w:t>
+      </w:r>
+      <w:proofErr w:type="spellEnd"/>
+      <w:r>
+        <w:rPr>
+          <w:rFonts w:ascii="Times New Roman" w:eastAsia="Times New Roman" w:hAnsi="Times New Roman" w:cs="Times New Roman"/>
+          <w:sz w:val="24"/>
+          <w:szCs w:val="24"/>
+        </w:rPr>
+        <w:t xml:space="preserve"> </w:t>
+      </w:r>
+      <w:r>
+        <w:rPr>
+          <w:rFonts w:ascii="Times New Roman" w:eastAsia="Times New Roman" w:hAnsi="Times New Roman" w:cs="Times New Roman"/>
+          <w:sz w:val="24"/>
+          <w:szCs w:val="24"/>
+        </w:rPr>
+        <w:t>SARIMA, indicating strong absolute error reduction.</w:t>
       </w:r>
     </w:p>
     <w:p>
@@ -1073,7 +1112,6 @@
           <w:sz w:val="24"/>
           <w:szCs w:val="24"/>
         </w:rPr>
-        <w:lastRenderedPageBreak/>
         <w:t>XGBoost</w:t>
       </w:r>
       <w:proofErr w:type="spellEnd"/>
@@ -1102,6 +1140,7 @@
           <w:sz w:val="24"/>
           <w:szCs w:val="24"/>
         </w:rPr>
+        <w:lastRenderedPageBreak/>
         <w:t>• Higher MAE and RMSE suggest it struggles more with this dataset compared to Random Forest.</w:t>
       </w:r>
     </w:p>
@@ -1129,45 +1168,53 @@
           <w:sz w:val="24"/>
           <w:szCs w:val="24"/>
         </w:rPr>
-        <w:t xml:space="preserve">LSTM (Training vs. Test): </w:t>
+        <w:t>LSTM:</w:t>
       </w:r>
     </w:p>
     <w:p>
       <w:pPr>
+        <w:pStyle w:val="ListParagraph"/>
+        <w:numPr>
+          <w:ilvl w:val="0"/>
+          <w:numId w:val="36"/>
+        </w:numPr>
         <w:spacing w:before="100" w:beforeAutospacing="1" w:after="100" w:afterAutospacing="1" w:line="240" w:lineRule="auto"/>
-        <w:ind w:left="1800"/>
-        <w:rPr>
-          <w:rFonts w:ascii="Times New Roman" w:eastAsia="Times New Roman" w:hAnsi="Times New Roman" w:cs="Times New Roman"/>
-          <w:sz w:val="24"/>
-          <w:szCs w:val="24"/>
-        </w:rPr>
-      </w:pPr>
-      <w:r>
-        <w:rPr>
-          <w:rFonts w:ascii="Times New Roman" w:eastAsia="Times New Roman" w:hAnsi="Times New Roman" w:cs="Times New Roman"/>
-          <w:sz w:val="24"/>
-          <w:szCs w:val="24"/>
-        </w:rPr>
-        <w:t>• LSTM (Training) performed decently, but LSTM (Test) yielded the best overall performance.</w:t>
+        <w:rPr>
+          <w:rFonts w:ascii="Times New Roman" w:eastAsia="Times New Roman" w:hAnsi="Times New Roman" w:cs="Times New Roman"/>
+          <w:sz w:val="24"/>
+          <w:szCs w:val="24"/>
+        </w:rPr>
+      </w:pPr>
+      <w:r>
+        <w:rPr>
+          <w:rFonts w:ascii="Times New Roman" w:eastAsia="Times New Roman" w:hAnsi="Times New Roman" w:cs="Times New Roman"/>
+          <w:sz w:val="24"/>
+          <w:szCs w:val="24"/>
+        </w:rPr>
+        <w:t>LSTM has an extremely high MAE, suggesting it struggles with capturing COVID-19 case fluctuations effectively.</w:t>
       </w:r>
     </w:p>
     <w:p>
       <w:pPr>
+        <w:pStyle w:val="ListParagraph"/>
+        <w:numPr>
+          <w:ilvl w:val="0"/>
+          <w:numId w:val="36"/>
+        </w:numPr>
         <w:spacing w:before="100" w:beforeAutospacing="1" w:after="100" w:afterAutospacing="1" w:line="240" w:lineRule="auto"/>
-        <w:ind w:left="1800"/>
-        <w:rPr>
-          <w:rFonts w:ascii="Times New Roman" w:eastAsia="Times New Roman" w:hAnsi="Times New Roman" w:cs="Times New Roman"/>
-          <w:sz w:val="24"/>
-          <w:szCs w:val="24"/>
-        </w:rPr>
-      </w:pPr>
-      <w:r>
-        <w:rPr>
-          <w:rFonts w:ascii="Times New Roman" w:eastAsia="Times New Roman" w:hAnsi="Times New Roman" w:cs="Times New Roman"/>
-          <w:sz w:val="24"/>
-          <w:szCs w:val="24"/>
-        </w:rPr>
-        <w:t xml:space="preserve"> • LSTM (Test) demonstrates strong generalization, outperforming statistical methods and other machine learning models.</w:t>
+        <w:rPr>
+          <w:rFonts w:ascii="Times New Roman" w:eastAsia="Times New Roman" w:hAnsi="Times New Roman" w:cs="Times New Roman"/>
+          <w:sz w:val="24"/>
+          <w:szCs w:val="24"/>
+        </w:rPr>
+      </w:pPr>
+      <w:r>
+        <w:rPr>
+          <w:rFonts w:ascii="Times New Roman" w:eastAsia="Times New Roman" w:hAnsi="Times New Roman" w:cs="Times New Roman"/>
+          <w:sz w:val="24"/>
+          <w:szCs w:val="24"/>
+        </w:rPr>
+        <w:t>LSTM performs poorly for COVID-19 predictions</w:t>
       </w:r>
     </w:p>
     <w:p>
@@ -1194,24 +1241,50 @@
     </w:p>
     <w:p>
       <w:pPr>
-        <w:spacing w:before="100" w:beforeAutospacing="1" w:after="100" w:afterAutospacing="1" w:line="240" w:lineRule="auto"/>
-        <w:rPr>
-          <w:rFonts w:ascii="Times New Roman" w:eastAsia="Times New Roman" w:hAnsi="Times New Roman" w:cs="Times New Roman"/>
-          <w:sz w:val="24"/>
-          <w:szCs w:val="24"/>
-        </w:rPr>
-      </w:pPr>
-      <w:r>
-        <w:rPr>
-          <w:rFonts w:ascii="Times New Roman" w:eastAsia="Times New Roman" w:hAnsi="Times New Roman" w:cs="Times New Roman"/>
-          <w:sz w:val="24"/>
-          <w:szCs w:val="24"/>
-        </w:rPr>
-        <w:t xml:space="preserve">• SARIMA and EXOG SARIMA provide strong baseline forecasts. </w:t>
+        <w:numPr>
+          <w:ilvl w:val="0"/>
+          <w:numId w:val="38"/>
+        </w:numPr>
+        <w:spacing w:before="100" w:beforeAutospacing="1" w:after="100" w:afterAutospacing="1"/>
+        <w:rPr>
+          <w:rFonts w:ascii="Times New Roman" w:eastAsia="Times New Roman" w:hAnsi="Times New Roman" w:cs="Times New Roman"/>
+          <w:sz w:val="24"/>
+          <w:szCs w:val="24"/>
+        </w:rPr>
+      </w:pPr>
+      <w:r>
+        <w:rPr>
+          <w:rFonts w:ascii="Times New Roman" w:eastAsia="Times New Roman" w:hAnsi="Times New Roman" w:cs="Times New Roman"/>
+          <w:sz w:val="24"/>
+          <w:szCs w:val="24"/>
+        </w:rPr>
+        <w:t xml:space="preserve">Random Forest and </w:t>
+      </w:r>
+      <w:proofErr w:type="spellStart"/>
+      <w:r>
+        <w:rPr>
+          <w:rFonts w:ascii="Times New Roman" w:eastAsia="Times New Roman" w:hAnsi="Times New Roman" w:cs="Times New Roman"/>
+          <w:sz w:val="24"/>
+          <w:szCs w:val="24"/>
+        </w:rPr>
+        <w:t>exogSARIMA</w:t>
+      </w:r>
+      <w:proofErr w:type="spellEnd"/>
+      <w:r>
+        <w:rPr>
+          <w:rFonts w:ascii="Times New Roman" w:eastAsia="Times New Roman" w:hAnsi="Times New Roman" w:cs="Times New Roman"/>
+          <w:sz w:val="24"/>
+          <w:szCs w:val="24"/>
+        </w:rPr>
+        <w:t xml:space="preserve"> outperform other models</w:t>
       </w:r>
     </w:p>
     <w:p>
       <w:pPr>
+        <w:numPr>
+          <w:ilvl w:val="0"/>
+          <w:numId w:val="38"/>
+        </w:numPr>
         <w:spacing w:before="100" w:beforeAutospacing="1" w:after="100" w:afterAutospacing="1" w:line="240" w:lineRule="auto"/>
         <w:rPr>
           <w:rFonts w:ascii="Times New Roman" w:eastAsia="Times New Roman" w:hAnsi="Times New Roman" w:cs="Times New Roman"/>
@@ -1225,11 +1298,15 @@
           <w:sz w:val="24"/>
           <w:szCs w:val="24"/>
         </w:rPr>
-        <w:t xml:space="preserve">• Random Forest minimizes MAE better than ARIMA and SARIMA but shows higher RMSE. </w:t>
+        <w:t>LSTM performs poorly</w:t>
       </w:r>
     </w:p>
     <w:p>
       <w:pPr>
+        <w:numPr>
+          <w:ilvl w:val="0"/>
+          <w:numId w:val="38"/>
+        </w:numPr>
         <w:spacing w:before="100" w:beforeAutospacing="1" w:after="100" w:afterAutospacing="1" w:line="240" w:lineRule="auto"/>
         <w:rPr>
           <w:rFonts w:ascii="Times New Roman" w:eastAsia="Times New Roman" w:hAnsi="Times New Roman" w:cs="Times New Roman"/>
@@ -1243,11 +1320,15 @@
           <w:sz w:val="24"/>
           <w:szCs w:val="24"/>
         </w:rPr>
-        <w:t xml:space="preserve">• LSTM (Test) outperforms all other models, making it the top-performing model. </w:t>
+        <w:t>Traditional Time-Series Models Show Moderate Performance</w:t>
       </w:r>
     </w:p>
     <w:p>
       <w:pPr>
+        <w:numPr>
+          <w:ilvl w:val="0"/>
+          <w:numId w:val="38"/>
+        </w:numPr>
         <w:spacing w:before="100" w:beforeAutospacing="1" w:after="100" w:afterAutospacing="1" w:line="240" w:lineRule="auto"/>
         <w:rPr>
           <w:rFonts w:ascii="Times New Roman" w:eastAsia="Times New Roman" w:hAnsi="Times New Roman" w:cs="Times New Roman"/>
@@ -1255,14 +1336,6 @@
           <w:szCs w:val="24"/>
         </w:rPr>
       </w:pPr>
-      <w:r>
-        <w:rPr>
-          <w:rFonts w:ascii="Times New Roman" w:eastAsia="Times New Roman" w:hAnsi="Times New Roman" w:cs="Times New Roman"/>
-          <w:sz w:val="24"/>
-          <w:szCs w:val="24"/>
-        </w:rPr>
-        <w:t xml:space="preserve">• </w:t>
-      </w:r>
       <w:proofErr w:type="spellStart"/>
       <w:r>
         <w:rPr>
@@ -1279,7 +1352,7 @@
           <w:sz w:val="24"/>
           <w:szCs w:val="24"/>
         </w:rPr>
-        <w:t xml:space="preserve"> shows weaker performance, likely needing tuning or different feature engineering.</w:t>
+        <w:t xml:space="preserve"> shows mixed results</w:t>
       </w:r>
     </w:p>
     <w:p>
@@ -1302,34 +1375,63 @@
     </w:p>
     <w:tbl>
       <w:tblPr>
-        <w:tblStyle w:val="TableGrid"/>
-        <w:tblW w:w="8903" w:type="dxa"/>
+        <w:tblW w:w="7035" w:type="dxa"/>
+        <w:tblCellSpacing w:w="15" w:type="dxa"/>
+        <w:tblBorders>
+          <w:top w:val="outset" w:sz="6" w:space="0" w:color="auto"/>
+          <w:left w:val="outset" w:sz="6" w:space="0" w:color="auto"/>
+          <w:bottom w:val="outset" w:sz="6" w:space="0" w:color="auto"/>
+          <w:right w:val="outset" w:sz="6" w:space="0" w:color="auto"/>
+        </w:tblBorders>
+        <w:tblCellMar>
+          <w:top w:w="15" w:type="dxa"/>
+          <w:left w:w="15" w:type="dxa"/>
+          <w:bottom w:w="15" w:type="dxa"/>
+          <w:right w:w="15" w:type="dxa"/>
+        </w:tblCellMar>
         <w:tblLook w:val="04A0" w:firstRow="1" w:lastRow="0" w:firstColumn="1" w:lastColumn="0" w:noHBand="0" w:noVBand="1"/>
       </w:tblPr>
       <w:tblGrid>
-        <w:gridCol w:w="1543"/>
-        <w:gridCol w:w="1558"/>
-        <w:gridCol w:w="1344"/>
-        <w:gridCol w:w="2063"/>
-        <w:gridCol w:w="1198"/>
-        <w:gridCol w:w="1197"/>
+        <w:gridCol w:w="2916"/>
+        <w:gridCol w:w="2052"/>
+        <w:gridCol w:w="2067"/>
       </w:tblGrid>
       <w:tr>
         <w:trPr>
-          <w:trHeight w:val="292"/>
+          <w:trHeight w:val="281"/>
+          <w:tblHeader/>
+          <w:tblCellSpacing w:w="15" w:type="dxa"/>
         </w:trPr>
         <w:tc>
           <w:tcPr>
-            <w:tcW w:w="1543" w:type="dxa"/>
+            <w:tcW w:w="0" w:type="auto"/>
+            <w:tcBorders>
+              <w:top w:val="outset" w:sz="6" w:space="0" w:color="auto"/>
+              <w:left w:val="outset" w:sz="6" w:space="0" w:color="auto"/>
+              <w:bottom w:val="outset" w:sz="6" w:space="0" w:color="auto"/>
+              <w:right w:val="outset" w:sz="6" w:space="0" w:color="auto"/>
+            </w:tcBorders>
             <w:vAlign w:val="center"/>
+            <w:hideMark/>
           </w:tcPr>
           <w:p>
             <w:pPr>
-              <w:pStyle w:val="NormalWeb"/>
+              <w:spacing w:after="0" w:line="240" w:lineRule="auto"/>
+              <w:rPr>
+                <w:rFonts w:ascii="Times New Roman" w:eastAsia="Times New Roman" w:hAnsi="Times New Roman" w:cs="Times New Roman"/>
+                <w:b/>
+                <w:bCs/>
+                <w:sz w:val="24"/>
+                <w:szCs w:val="24"/>
+              </w:rPr>
             </w:pPr>
             <w:r>
               <w:rPr>
-                <w:rStyle w:val="Strong"/>
+                <w:rFonts w:ascii="Times New Roman" w:eastAsia="Times New Roman" w:hAnsi="Times New Roman" w:cs="Times New Roman"/>
+                <w:b/>
+                <w:bCs/>
+                <w:sz w:val="24"/>
+                <w:szCs w:val="24"/>
               </w:rPr>
               <w:t>Model</w:t>
             </w:r>
@@ -1337,16 +1439,34 @@
         </w:tc>
         <w:tc>
           <w:tcPr>
-            <w:tcW w:w="1558" w:type="dxa"/>
+            <w:tcW w:w="0" w:type="auto"/>
+            <w:tcBorders>
+              <w:top w:val="outset" w:sz="6" w:space="0" w:color="auto"/>
+              <w:left w:val="outset" w:sz="6" w:space="0" w:color="auto"/>
+              <w:bottom w:val="outset" w:sz="6" w:space="0" w:color="auto"/>
+              <w:right w:val="outset" w:sz="6" w:space="0" w:color="auto"/>
+            </w:tcBorders>
             <w:vAlign w:val="center"/>
+            <w:hideMark/>
           </w:tcPr>
           <w:p>
             <w:pPr>
-              <w:pStyle w:val="NormalWeb"/>
+              <w:spacing w:after="0" w:line="240" w:lineRule="auto"/>
+              <w:rPr>
+                <w:rFonts w:ascii="Times New Roman" w:eastAsia="Times New Roman" w:hAnsi="Times New Roman" w:cs="Times New Roman"/>
+                <w:b/>
+                <w:bCs/>
+                <w:sz w:val="24"/>
+                <w:szCs w:val="24"/>
+              </w:rPr>
             </w:pPr>
             <w:r>
               <w:rPr>
-                <w:rStyle w:val="Strong"/>
+                <w:rFonts w:ascii="Times New Roman" w:eastAsia="Times New Roman" w:hAnsi="Times New Roman" w:cs="Times New Roman"/>
+                <w:b/>
+                <w:bCs/>
+                <w:sz w:val="24"/>
+                <w:szCs w:val="24"/>
               </w:rPr>
               <w:t>MAE</w:t>
             </w:r>
@@ -1354,89 +1474,73 @@
         </w:tc>
         <w:tc>
           <w:tcPr>
-            <w:tcW w:w="1344" w:type="dxa"/>
+            <w:tcW w:w="0" w:type="auto"/>
+            <w:tcBorders>
+              <w:top w:val="outset" w:sz="6" w:space="0" w:color="auto"/>
+              <w:left w:val="outset" w:sz="6" w:space="0" w:color="auto"/>
+              <w:bottom w:val="outset" w:sz="6" w:space="0" w:color="auto"/>
+              <w:right w:val="outset" w:sz="6" w:space="0" w:color="auto"/>
+            </w:tcBorders>
             <w:vAlign w:val="center"/>
+            <w:hideMark/>
           </w:tcPr>
           <w:p>
             <w:pPr>
-              <w:pStyle w:val="NormalWeb"/>
+              <w:spacing w:after="0" w:line="240" w:lineRule="auto"/>
+              <w:rPr>
+                <w:rFonts w:ascii="Times New Roman" w:eastAsia="Times New Roman" w:hAnsi="Times New Roman" w:cs="Times New Roman"/>
+                <w:b/>
+                <w:bCs/>
+                <w:sz w:val="24"/>
+                <w:szCs w:val="24"/>
+              </w:rPr>
             </w:pPr>
             <w:r>
               <w:rPr>
-                <w:rStyle w:val="Strong"/>
-              </w:rPr>
-              <w:t>MSE</w:t>
-            </w:r>
-          </w:p>
-        </w:tc>
-        <w:tc>
-          <w:tcPr>
-            <w:tcW w:w="2063" w:type="dxa"/>
-            <w:vAlign w:val="center"/>
-          </w:tcPr>
-          <w:p>
-            <w:pPr>
-              <w:pStyle w:val="NormalWeb"/>
-            </w:pPr>
-            <w:r>
-              <w:rPr>
-                <w:rStyle w:val="Strong"/>
+                <w:rFonts w:ascii="Times New Roman" w:eastAsia="Times New Roman" w:hAnsi="Times New Roman" w:cs="Times New Roman"/>
+                <w:b/>
+                <w:bCs/>
+                <w:sz w:val="24"/>
+                <w:szCs w:val="24"/>
               </w:rPr>
               <w:t>RMSE</w:t>
-            </w:r>
-          </w:p>
-        </w:tc>
-        <w:tc>
-          <w:tcPr>
-            <w:tcW w:w="1198" w:type="dxa"/>
-            <w:vAlign w:val="center"/>
-          </w:tcPr>
-          <w:p>
-            <w:pPr>
-              <w:pStyle w:val="NormalWeb"/>
-            </w:pPr>
-            <w:r>
-              <w:rPr>
-                <w:rStyle w:val="Strong"/>
-              </w:rPr>
-              <w:t>AIC</w:t>
-            </w:r>
-          </w:p>
-        </w:tc>
-        <w:tc>
-          <w:tcPr>
-            <w:tcW w:w="1197" w:type="dxa"/>
-            <w:vAlign w:val="center"/>
-          </w:tcPr>
-          <w:p>
-            <w:pPr>
-              <w:pStyle w:val="NormalWeb"/>
-            </w:pPr>
-            <w:r>
-              <w:rPr>
-                <w:rStyle w:val="Strong"/>
-              </w:rPr>
-              <w:t>BIC</w:t>
             </w:r>
           </w:p>
         </w:tc>
       </w:tr>
       <w:tr>
         <w:trPr>
-          <w:trHeight w:val="277"/>
+          <w:trHeight w:val="271"/>
+          <w:tblCellSpacing w:w="15" w:type="dxa"/>
         </w:trPr>
         <w:tc>
           <w:tcPr>
-            <w:tcW w:w="1543" w:type="dxa"/>
+            <w:tcW w:w="0" w:type="auto"/>
+            <w:tcBorders>
+              <w:top w:val="outset" w:sz="6" w:space="0" w:color="auto"/>
+              <w:left w:val="outset" w:sz="6" w:space="0" w:color="auto"/>
+              <w:bottom w:val="outset" w:sz="6" w:space="0" w:color="auto"/>
+              <w:right w:val="outset" w:sz="6" w:space="0" w:color="auto"/>
+            </w:tcBorders>
             <w:vAlign w:val="center"/>
+            <w:hideMark/>
           </w:tcPr>
           <w:p>
             <w:pPr>
-              <w:pStyle w:val="NormalWeb"/>
+              <w:spacing w:after="0" w:line="240" w:lineRule="auto"/>
+              <w:rPr>
+                <w:rFonts w:ascii="Times New Roman" w:eastAsia="Times New Roman" w:hAnsi="Times New Roman" w:cs="Times New Roman"/>
+                <w:b/>
+                <w:bCs/>
+                <w:sz w:val="24"/>
+                <w:szCs w:val="24"/>
+              </w:rPr>
             </w:pPr>
             <w:r>
               <w:rPr>
-                <w:rStyle w:val="Strong"/>
+                <w:rFonts w:ascii="Times New Roman" w:eastAsia="Times New Roman" w:hAnsi="Times New Roman" w:cs="Times New Roman"/>
+                <w:sz w:val="24"/>
+                <w:szCs w:val="24"/>
               </w:rPr>
               <w:t>ARIMA</w:t>
             </w:r>
@@ -1444,91 +1548,98 @@
         </w:tc>
         <w:tc>
           <w:tcPr>
-            <w:tcW w:w="1558" w:type="dxa"/>
+            <w:tcW w:w="0" w:type="auto"/>
+            <w:tcBorders>
+              <w:top w:val="outset" w:sz="6" w:space="0" w:color="auto"/>
+              <w:left w:val="outset" w:sz="6" w:space="0" w:color="auto"/>
+              <w:bottom w:val="outset" w:sz="6" w:space="0" w:color="auto"/>
+              <w:right w:val="outset" w:sz="6" w:space="0" w:color="auto"/>
+            </w:tcBorders>
             <w:vAlign w:val="center"/>
           </w:tcPr>
           <w:p>
             <w:pPr>
-              <w:pStyle w:val="NormalWeb"/>
+              <w:spacing w:after="0" w:line="240" w:lineRule="auto"/>
+              <w:rPr>
+                <w:rFonts w:ascii="Times New Roman" w:eastAsia="Times New Roman" w:hAnsi="Times New Roman" w:cs="Times New Roman"/>
+                <w:sz w:val="24"/>
+                <w:szCs w:val="24"/>
+              </w:rPr>
             </w:pPr>
             <w:r>
-              <w:t>134,360.86</w:t>
+              <w:rPr>
+                <w:rFonts w:ascii="Times New Roman" w:eastAsia="Times New Roman" w:hAnsi="Times New Roman" w:cs="Times New Roman"/>
+                <w:sz w:val="24"/>
+                <w:szCs w:val="24"/>
+              </w:rPr>
+              <w:t>134360.86</w:t>
             </w:r>
           </w:p>
         </w:tc>
         <w:tc>
           <w:tcPr>
-            <w:tcW w:w="1344" w:type="dxa"/>
+            <w:tcW w:w="0" w:type="auto"/>
+            <w:tcBorders>
+              <w:top w:val="outset" w:sz="6" w:space="0" w:color="auto"/>
+              <w:left w:val="outset" w:sz="6" w:space="0" w:color="auto"/>
+              <w:bottom w:val="outset" w:sz="6" w:space="0" w:color="auto"/>
+              <w:right w:val="outset" w:sz="6" w:space="0" w:color="auto"/>
+            </w:tcBorders>
             <w:vAlign w:val="center"/>
           </w:tcPr>
           <w:p>
             <w:pPr>
-              <w:pStyle w:val="NormalWeb"/>
+              <w:spacing w:after="0" w:line="240" w:lineRule="auto"/>
+              <w:rPr>
+                <w:rFonts w:ascii="Times New Roman" w:eastAsia="Times New Roman" w:hAnsi="Times New Roman" w:cs="Times New Roman"/>
+                <w:sz w:val="24"/>
+                <w:szCs w:val="24"/>
+              </w:rPr>
             </w:pPr>
             <w:r>
-              <w:t>2.48e+10</w:t>
-            </w:r>
-          </w:p>
-        </w:tc>
-        <w:tc>
-          <w:tcPr>
-            <w:tcW w:w="2063" w:type="dxa"/>
-            <w:vAlign w:val="center"/>
-          </w:tcPr>
-          <w:p>
-            <w:pPr>
-              <w:pStyle w:val="NormalWeb"/>
-            </w:pPr>
-            <w:r>
-              <w:t>157,527.53</w:t>
-            </w:r>
-          </w:p>
-        </w:tc>
-        <w:tc>
-          <w:tcPr>
-            <w:tcW w:w="1198" w:type="dxa"/>
-            <w:vAlign w:val="center"/>
-          </w:tcPr>
-          <w:p>
-            <w:pPr>
-              <w:pStyle w:val="NormalWeb"/>
-            </w:pPr>
-            <w:r>
-              <w:t>3380.63</w:t>
-            </w:r>
-          </w:p>
-        </w:tc>
-        <w:tc>
-          <w:tcPr>
-            <w:tcW w:w="1197" w:type="dxa"/>
-            <w:vAlign w:val="center"/>
-          </w:tcPr>
-          <w:p>
-            <w:pPr>
-              <w:pStyle w:val="NormalWeb"/>
-            </w:pPr>
-            <w:r>
-              <w:t>3397.55</w:t>
+              <w:rPr>
+                <w:rFonts w:ascii="Times New Roman" w:eastAsia="Times New Roman" w:hAnsi="Times New Roman" w:cs="Times New Roman"/>
+                <w:sz w:val="24"/>
+                <w:szCs w:val="24"/>
+              </w:rPr>
+              <w:t>157527.53</w:t>
             </w:r>
           </w:p>
         </w:tc>
       </w:tr>
       <w:tr>
         <w:trPr>
-          <w:trHeight w:val="292"/>
+          <w:trHeight w:val="271"/>
+          <w:tblCellSpacing w:w="15" w:type="dxa"/>
         </w:trPr>
         <w:tc>
           <w:tcPr>
-            <w:tcW w:w="1543" w:type="dxa"/>
+            <w:tcW w:w="0" w:type="auto"/>
+            <w:tcBorders>
+              <w:top w:val="outset" w:sz="6" w:space="0" w:color="auto"/>
+              <w:left w:val="outset" w:sz="6" w:space="0" w:color="auto"/>
+              <w:bottom w:val="outset" w:sz="6" w:space="0" w:color="auto"/>
+              <w:right w:val="outset" w:sz="6" w:space="0" w:color="auto"/>
+            </w:tcBorders>
             <w:vAlign w:val="center"/>
+            <w:hideMark/>
           </w:tcPr>
           <w:p>
             <w:pPr>
-              <w:pStyle w:val="NormalWeb"/>
+              <w:spacing w:after="0" w:line="240" w:lineRule="auto"/>
+              <w:rPr>
+                <w:rFonts w:ascii="Times New Roman" w:eastAsia="Times New Roman" w:hAnsi="Times New Roman" w:cs="Times New Roman"/>
+                <w:b/>
+                <w:bCs/>
+                <w:sz w:val="24"/>
+                <w:szCs w:val="24"/>
+              </w:rPr>
             </w:pPr>
             <w:r>
               <w:rPr>
-                <w:rStyle w:val="Strong"/>
+                <w:rFonts w:ascii="Times New Roman" w:eastAsia="Times New Roman" w:hAnsi="Times New Roman" w:cs="Times New Roman"/>
+                <w:sz w:val="24"/>
+                <w:szCs w:val="24"/>
               </w:rPr>
               <w:t>SARIMA</w:t>
             </w:r>
@@ -1536,183 +1647,199 @@
         </w:tc>
         <w:tc>
           <w:tcPr>
-            <w:tcW w:w="1558" w:type="dxa"/>
+            <w:tcW w:w="0" w:type="auto"/>
+            <w:tcBorders>
+              <w:top w:val="outset" w:sz="6" w:space="0" w:color="auto"/>
+              <w:left w:val="outset" w:sz="6" w:space="0" w:color="auto"/>
+              <w:bottom w:val="outset" w:sz="6" w:space="0" w:color="auto"/>
+              <w:right w:val="outset" w:sz="6" w:space="0" w:color="auto"/>
+            </w:tcBorders>
             <w:vAlign w:val="center"/>
           </w:tcPr>
           <w:p>
             <w:pPr>
-              <w:pStyle w:val="NormalWeb"/>
+              <w:spacing w:after="0" w:line="240" w:lineRule="auto"/>
+              <w:rPr>
+                <w:rFonts w:ascii="Times New Roman" w:eastAsia="Times New Roman" w:hAnsi="Times New Roman" w:cs="Times New Roman"/>
+                <w:sz w:val="24"/>
+                <w:szCs w:val="24"/>
+              </w:rPr>
             </w:pPr>
             <w:r>
-              <w:t>97,100.10</w:t>
+              <w:rPr>
+                <w:rFonts w:ascii="Times New Roman" w:eastAsia="Times New Roman" w:hAnsi="Times New Roman" w:cs="Times New Roman"/>
+                <w:sz w:val="24"/>
+                <w:szCs w:val="24"/>
+              </w:rPr>
+              <w:t>97100.10</w:t>
             </w:r>
           </w:p>
         </w:tc>
         <w:tc>
           <w:tcPr>
-            <w:tcW w:w="1344" w:type="dxa"/>
+            <w:tcW w:w="0" w:type="auto"/>
+            <w:tcBorders>
+              <w:top w:val="outset" w:sz="6" w:space="0" w:color="auto"/>
+              <w:left w:val="outset" w:sz="6" w:space="0" w:color="auto"/>
+              <w:bottom w:val="outset" w:sz="6" w:space="0" w:color="auto"/>
+              <w:right w:val="outset" w:sz="6" w:space="0" w:color="auto"/>
+            </w:tcBorders>
             <w:vAlign w:val="center"/>
           </w:tcPr>
           <w:p>
             <w:pPr>
-              <w:pStyle w:val="NormalWeb"/>
+              <w:spacing w:after="0" w:line="240" w:lineRule="auto"/>
+              <w:rPr>
+                <w:rFonts w:ascii="Times New Roman" w:eastAsia="Times New Roman" w:hAnsi="Times New Roman" w:cs="Times New Roman"/>
+                <w:sz w:val="24"/>
+                <w:szCs w:val="24"/>
+              </w:rPr>
             </w:pPr>
             <w:r>
-              <w:t>1.64e+10</w:t>
-            </w:r>
-          </w:p>
-        </w:tc>
-        <w:tc>
-          <w:tcPr>
-            <w:tcW w:w="2063" w:type="dxa"/>
-            <w:vAlign w:val="center"/>
-          </w:tcPr>
-          <w:p>
-            <w:pPr>
-              <w:pStyle w:val="NormalWeb"/>
-            </w:pPr>
-            <w:r>
-              <w:t>128,000.76</w:t>
-            </w:r>
-          </w:p>
-        </w:tc>
-        <w:tc>
-          <w:tcPr>
-            <w:tcW w:w="1198" w:type="dxa"/>
-            <w:vAlign w:val="center"/>
-          </w:tcPr>
-          <w:p>
-            <w:pPr>
-              <w:pStyle w:val="NormalWeb"/>
-            </w:pPr>
-            <w:r>
-              <w:t>3462.81</w:t>
-            </w:r>
-          </w:p>
-        </w:tc>
-        <w:tc>
-          <w:tcPr>
-            <w:tcW w:w="1197" w:type="dxa"/>
-            <w:vAlign w:val="center"/>
-          </w:tcPr>
-          <w:p>
-            <w:pPr>
-              <w:pStyle w:val="NormalWeb"/>
-            </w:pPr>
-            <w:r>
-              <w:t>3474.15</w:t>
+              <w:rPr>
+                <w:rFonts w:ascii="Times New Roman" w:eastAsia="Times New Roman" w:hAnsi="Times New Roman" w:cs="Times New Roman"/>
+                <w:sz w:val="24"/>
+                <w:szCs w:val="24"/>
+              </w:rPr>
+              <w:t>128000.76</w:t>
             </w:r>
           </w:p>
         </w:tc>
       </w:tr>
       <w:tr>
         <w:trPr>
-          <w:trHeight w:val="586"/>
+          <w:trHeight w:val="281"/>
+          <w:tblCellSpacing w:w="15" w:type="dxa"/>
         </w:trPr>
         <w:tc>
           <w:tcPr>
-            <w:tcW w:w="1543" w:type="dxa"/>
+            <w:tcW w:w="0" w:type="auto"/>
+            <w:tcBorders>
+              <w:top w:val="outset" w:sz="6" w:space="0" w:color="auto"/>
+              <w:left w:val="outset" w:sz="6" w:space="0" w:color="auto"/>
+              <w:bottom w:val="outset" w:sz="6" w:space="0" w:color="auto"/>
+              <w:right w:val="outset" w:sz="6" w:space="0" w:color="auto"/>
+            </w:tcBorders>
+            <w:vAlign w:val="center"/>
+            <w:hideMark/>
+          </w:tcPr>
+          <w:p>
+            <w:pPr>
+              <w:spacing w:after="0" w:line="240" w:lineRule="auto"/>
+              <w:rPr>
+                <w:rFonts w:ascii="Times New Roman" w:eastAsia="Times New Roman" w:hAnsi="Times New Roman" w:cs="Times New Roman"/>
+                <w:b/>
+                <w:bCs/>
+                <w:sz w:val="24"/>
+                <w:szCs w:val="24"/>
+              </w:rPr>
+            </w:pPr>
+            <w:proofErr w:type="spellStart"/>
+            <w:r>
+              <w:rPr>
+                <w:rFonts w:ascii="Times New Roman" w:eastAsia="Times New Roman" w:hAnsi="Times New Roman" w:cs="Times New Roman"/>
+                <w:sz w:val="24"/>
+                <w:szCs w:val="24"/>
+              </w:rPr>
+              <w:t>exogSARIMA</w:t>
+            </w:r>
+            <w:proofErr w:type="spellEnd"/>
+          </w:p>
+        </w:tc>
+        <w:tc>
+          <w:tcPr>
+            <w:tcW w:w="0" w:type="auto"/>
+            <w:tcBorders>
+              <w:top w:val="outset" w:sz="6" w:space="0" w:color="auto"/>
+              <w:left w:val="outset" w:sz="6" w:space="0" w:color="auto"/>
+              <w:bottom w:val="outset" w:sz="6" w:space="0" w:color="auto"/>
+              <w:right w:val="outset" w:sz="6" w:space="0" w:color="auto"/>
+            </w:tcBorders>
             <w:vAlign w:val="center"/>
           </w:tcPr>
           <w:p>
             <w:pPr>
-              <w:pStyle w:val="NormalWeb"/>
+              <w:spacing w:after="0" w:line="240" w:lineRule="auto"/>
+              <w:rPr>
+                <w:rFonts w:ascii="Times New Roman" w:eastAsia="Times New Roman" w:hAnsi="Times New Roman" w:cs="Times New Roman"/>
+                <w:sz w:val="24"/>
+                <w:szCs w:val="24"/>
+              </w:rPr>
             </w:pPr>
             <w:r>
               <w:rPr>
-                <w:rStyle w:val="Strong"/>
+                <w:rFonts w:ascii="Times New Roman" w:eastAsia="Times New Roman" w:hAnsi="Times New Roman" w:cs="Times New Roman"/>
+                <w:sz w:val="24"/>
+                <w:szCs w:val="24"/>
               </w:rPr>
-              <w:t>EXOG SARIMA</w:t>
+              <w:t>79852.14</w:t>
             </w:r>
           </w:p>
         </w:tc>
         <w:tc>
           <w:tcPr>
-            <w:tcW w:w="1558" w:type="dxa"/>
+            <w:tcW w:w="0" w:type="auto"/>
+            <w:tcBorders>
+              <w:top w:val="outset" w:sz="6" w:space="0" w:color="auto"/>
+              <w:left w:val="outset" w:sz="6" w:space="0" w:color="auto"/>
+              <w:bottom w:val="outset" w:sz="6" w:space="0" w:color="auto"/>
+              <w:right w:val="outset" w:sz="6" w:space="0" w:color="auto"/>
+            </w:tcBorders>
             <w:vAlign w:val="center"/>
           </w:tcPr>
           <w:p>
             <w:pPr>
-              <w:pStyle w:val="NormalWeb"/>
+              <w:spacing w:after="0" w:line="240" w:lineRule="auto"/>
+              <w:rPr>
+                <w:rFonts w:ascii="Times New Roman" w:eastAsia="Times New Roman" w:hAnsi="Times New Roman" w:cs="Times New Roman"/>
+                <w:sz w:val="24"/>
+                <w:szCs w:val="24"/>
+              </w:rPr>
             </w:pPr>
             <w:r>
-              <w:t>79,852.14</w:t>
-            </w:r>
-          </w:p>
-        </w:tc>
-        <w:tc>
-          <w:tcPr>
-            <w:tcW w:w="1344" w:type="dxa"/>
-            <w:vAlign w:val="center"/>
-          </w:tcPr>
-          <w:p>
-            <w:pPr>
-              <w:pStyle w:val="NormalWeb"/>
-            </w:pPr>
-            <w:r>
-              <w:t>8.67e+9</w:t>
-            </w:r>
-          </w:p>
-        </w:tc>
-        <w:tc>
-          <w:tcPr>
-            <w:tcW w:w="2063" w:type="dxa"/>
-            <w:vAlign w:val="center"/>
-          </w:tcPr>
-          <w:p>
-            <w:pPr>
-              <w:pStyle w:val="NormalWeb"/>
-            </w:pPr>
-            <w:r>
-              <w:t>93,150.65</w:t>
-            </w:r>
-          </w:p>
-        </w:tc>
-        <w:tc>
-          <w:tcPr>
-            <w:tcW w:w="1198" w:type="dxa"/>
-            <w:vAlign w:val="center"/>
-          </w:tcPr>
-          <w:p>
-            <w:pPr>
-              <w:pStyle w:val="NormalWeb"/>
-            </w:pPr>
-            <w:r>
-              <w:t>3669.55</w:t>
-            </w:r>
-          </w:p>
-        </w:tc>
-        <w:tc>
-          <w:tcPr>
-            <w:tcW w:w="1197" w:type="dxa"/>
-            <w:vAlign w:val="center"/>
-          </w:tcPr>
-          <w:p>
-            <w:pPr>
-              <w:pStyle w:val="NormalWeb"/>
-            </w:pPr>
-            <w:r>
-              <w:t>3689.84</w:t>
+              <w:rPr>
+                <w:rFonts w:ascii="Times New Roman" w:eastAsia="Times New Roman" w:hAnsi="Times New Roman" w:cs="Times New Roman"/>
+                <w:sz w:val="24"/>
+                <w:szCs w:val="24"/>
+              </w:rPr>
+              <w:t>93150.65</w:t>
             </w:r>
           </w:p>
         </w:tc>
       </w:tr>
       <w:tr>
         <w:trPr>
-          <w:trHeight w:val="570"/>
+          <w:trHeight w:val="271"/>
+          <w:tblCellSpacing w:w="15" w:type="dxa"/>
         </w:trPr>
         <w:tc>
           <w:tcPr>
-            <w:tcW w:w="1543" w:type="dxa"/>
+            <w:tcW w:w="0" w:type="auto"/>
+            <w:tcBorders>
+              <w:top w:val="outset" w:sz="6" w:space="0" w:color="auto"/>
+              <w:left w:val="outset" w:sz="6" w:space="0" w:color="auto"/>
+              <w:bottom w:val="outset" w:sz="6" w:space="0" w:color="auto"/>
+              <w:right w:val="outset" w:sz="6" w:space="0" w:color="auto"/>
+            </w:tcBorders>
             <w:vAlign w:val="center"/>
+            <w:hideMark/>
           </w:tcPr>
           <w:p>
             <w:pPr>
-              <w:pStyle w:val="NormalWeb"/>
+              <w:spacing w:after="0" w:line="240" w:lineRule="auto"/>
+              <w:rPr>
+                <w:rFonts w:ascii="Times New Roman" w:eastAsia="Times New Roman" w:hAnsi="Times New Roman" w:cs="Times New Roman"/>
+                <w:b/>
+                <w:bCs/>
+                <w:sz w:val="24"/>
+                <w:szCs w:val="24"/>
+              </w:rPr>
             </w:pPr>
             <w:r>
               <w:rPr>
-                <w:rStyle w:val="Strong"/>
+                <w:rFonts w:ascii="Times New Roman" w:eastAsia="Times New Roman" w:hAnsi="Times New Roman" w:cs="Times New Roman"/>
+                <w:sz w:val="24"/>
+                <w:szCs w:val="24"/>
               </w:rPr>
               <w:t>Random Forest</w:t>
             </w:r>
@@ -1720,92 +1847,99 @@
         </w:tc>
         <w:tc>
           <w:tcPr>
-            <w:tcW w:w="1558" w:type="dxa"/>
+            <w:tcW w:w="0" w:type="auto"/>
+            <w:tcBorders>
+              <w:top w:val="outset" w:sz="6" w:space="0" w:color="auto"/>
+              <w:left w:val="outset" w:sz="6" w:space="0" w:color="auto"/>
+              <w:bottom w:val="outset" w:sz="6" w:space="0" w:color="auto"/>
+              <w:right w:val="outset" w:sz="6" w:space="0" w:color="auto"/>
+            </w:tcBorders>
             <w:vAlign w:val="center"/>
           </w:tcPr>
           <w:p>
             <w:pPr>
-              <w:pStyle w:val="NormalWeb"/>
+              <w:spacing w:after="0" w:line="240" w:lineRule="auto"/>
+              <w:rPr>
+                <w:rFonts w:ascii="Times New Roman" w:eastAsia="Times New Roman" w:hAnsi="Times New Roman" w:cs="Times New Roman"/>
+                <w:sz w:val="24"/>
+                <w:szCs w:val="24"/>
+              </w:rPr>
             </w:pPr>
             <w:r>
-              <w:t>68,322.60</w:t>
+              <w:rPr>
+                <w:rFonts w:ascii="Times New Roman" w:eastAsia="Times New Roman" w:hAnsi="Times New Roman" w:cs="Times New Roman"/>
+                <w:sz w:val="24"/>
+                <w:szCs w:val="24"/>
+              </w:rPr>
+              <w:t>68322.60</w:t>
             </w:r>
           </w:p>
         </w:tc>
         <w:tc>
           <w:tcPr>
-            <w:tcW w:w="1344" w:type="dxa"/>
+            <w:tcW w:w="0" w:type="auto"/>
+            <w:tcBorders>
+              <w:top w:val="outset" w:sz="6" w:space="0" w:color="auto"/>
+              <w:left w:val="outset" w:sz="6" w:space="0" w:color="auto"/>
+              <w:bottom w:val="outset" w:sz="6" w:space="0" w:color="auto"/>
+              <w:right w:val="outset" w:sz="6" w:space="0" w:color="auto"/>
+            </w:tcBorders>
             <w:vAlign w:val="center"/>
           </w:tcPr>
           <w:p>
             <w:pPr>
-              <w:pStyle w:val="NormalWeb"/>
+              <w:spacing w:after="0" w:line="240" w:lineRule="auto"/>
+              <w:rPr>
+                <w:rFonts w:ascii="Times New Roman" w:eastAsia="Times New Roman" w:hAnsi="Times New Roman" w:cs="Times New Roman"/>
+                <w:sz w:val="24"/>
+                <w:szCs w:val="24"/>
+              </w:rPr>
             </w:pPr>
             <w:r>
-              <w:t>6.6e+9</w:t>
-            </w:r>
-          </w:p>
-        </w:tc>
-        <w:tc>
-          <w:tcPr>
-            <w:tcW w:w="2063" w:type="dxa"/>
-            <w:vAlign w:val="center"/>
-          </w:tcPr>
-          <w:p>
-            <w:pPr>
-              <w:pStyle w:val="NormalWeb"/>
-            </w:pPr>
-            <w:r>
+              <w:rPr>
+                <w:rFonts w:ascii="Times New Roman" w:eastAsia="Times New Roman" w:hAnsi="Times New Roman" w:cs="Times New Roman"/>
+                <w:sz w:val="24"/>
+                <w:szCs w:val="24"/>
+              </w:rPr>
               <w:t>81348.77</w:t>
-            </w:r>
-          </w:p>
-        </w:tc>
-        <w:tc>
-          <w:tcPr>
-            <w:tcW w:w="1198" w:type="dxa"/>
-            <w:vAlign w:val="center"/>
-          </w:tcPr>
-          <w:p>
-            <w:pPr>
-              <w:pStyle w:val="NormalWeb"/>
-            </w:pPr>
-            <w:r>
-              <w:t>N/A</w:t>
-            </w:r>
-          </w:p>
-        </w:tc>
-        <w:tc>
-          <w:tcPr>
-            <w:tcW w:w="1197" w:type="dxa"/>
-            <w:vAlign w:val="center"/>
-          </w:tcPr>
-          <w:p>
-            <w:pPr>
-              <w:pStyle w:val="NormalWeb"/>
-            </w:pPr>
-            <w:r>
-              <w:t>N/A</w:t>
             </w:r>
           </w:p>
         </w:tc>
       </w:tr>
       <w:tr>
         <w:trPr>
-          <w:trHeight w:val="292"/>
+          <w:trHeight w:val="281"/>
+          <w:tblCellSpacing w:w="15" w:type="dxa"/>
         </w:trPr>
         <w:tc>
           <w:tcPr>
-            <w:tcW w:w="1543" w:type="dxa"/>
+            <w:tcW w:w="0" w:type="auto"/>
+            <w:tcBorders>
+              <w:top w:val="outset" w:sz="6" w:space="0" w:color="auto"/>
+              <w:left w:val="outset" w:sz="6" w:space="0" w:color="auto"/>
+              <w:bottom w:val="outset" w:sz="6" w:space="0" w:color="auto"/>
+              <w:right w:val="outset" w:sz="6" w:space="0" w:color="auto"/>
+            </w:tcBorders>
             <w:vAlign w:val="center"/>
+            <w:hideMark/>
           </w:tcPr>
           <w:p>
             <w:pPr>
-              <w:pStyle w:val="NormalWeb"/>
+              <w:spacing w:after="0" w:line="240" w:lineRule="auto"/>
+              <w:rPr>
+                <w:rFonts w:ascii="Times New Roman" w:eastAsia="Times New Roman" w:hAnsi="Times New Roman" w:cs="Times New Roman"/>
+                <w:b/>
+                <w:bCs/>
+                <w:sz w:val="24"/>
+                <w:szCs w:val="24"/>
+              </w:rPr>
             </w:pPr>
             <w:proofErr w:type="spellStart"/>
             <w:r>
               <w:rPr>
-                <w:rStyle w:val="Strong"/>
+                <w:rFonts w:ascii="Times New Roman" w:eastAsia="Times New Roman" w:hAnsi="Times New Roman" w:cs="Times New Roman"/>
+                <w:sz w:val="24"/>
+                <w:szCs w:val="24"/>
               </w:rPr>
               <w:t>XGBoost</w:t>
             </w:r>
@@ -1814,259 +1948,160 @@
         </w:tc>
         <w:tc>
           <w:tcPr>
-            <w:tcW w:w="1558" w:type="dxa"/>
+            <w:tcW w:w="0" w:type="auto"/>
+            <w:tcBorders>
+              <w:top w:val="outset" w:sz="6" w:space="0" w:color="auto"/>
+              <w:left w:val="outset" w:sz="6" w:space="0" w:color="auto"/>
+              <w:bottom w:val="outset" w:sz="6" w:space="0" w:color="auto"/>
+              <w:right w:val="outset" w:sz="6" w:space="0" w:color="auto"/>
+            </w:tcBorders>
             <w:vAlign w:val="center"/>
           </w:tcPr>
           <w:p>
             <w:pPr>
-              <w:pStyle w:val="NormalWeb"/>
+              <w:spacing w:after="0" w:line="240" w:lineRule="auto"/>
+              <w:rPr>
+                <w:rFonts w:ascii="Times New Roman" w:eastAsia="Times New Roman" w:hAnsi="Times New Roman" w:cs="Times New Roman"/>
+                <w:sz w:val="24"/>
+                <w:szCs w:val="24"/>
+              </w:rPr>
             </w:pPr>
             <w:r>
-              <w:t>122,012.04</w:t>
+              <w:rPr>
+                <w:rFonts w:ascii="Times New Roman" w:eastAsia="Times New Roman" w:hAnsi="Times New Roman" w:cs="Times New Roman"/>
+                <w:sz w:val="24"/>
+                <w:szCs w:val="24"/>
+              </w:rPr>
+              <w:t>122012.04</w:t>
             </w:r>
           </w:p>
         </w:tc>
         <w:tc>
           <w:tcPr>
-            <w:tcW w:w="1344" w:type="dxa"/>
+            <w:tcW w:w="0" w:type="auto"/>
+            <w:tcBorders>
+              <w:top w:val="outset" w:sz="6" w:space="0" w:color="auto"/>
+              <w:left w:val="outset" w:sz="6" w:space="0" w:color="auto"/>
+              <w:bottom w:val="outset" w:sz="6" w:space="0" w:color="auto"/>
+              <w:right w:val="outset" w:sz="6" w:space="0" w:color="auto"/>
+            </w:tcBorders>
             <w:vAlign w:val="center"/>
           </w:tcPr>
           <w:p>
             <w:pPr>
-              <w:pStyle w:val="NormalWeb"/>
+              <w:spacing w:after="0" w:line="240" w:lineRule="auto"/>
+              <w:rPr>
+                <w:rFonts w:ascii="Times New Roman" w:eastAsia="Times New Roman" w:hAnsi="Times New Roman" w:cs="Times New Roman"/>
+                <w:sz w:val="24"/>
+                <w:szCs w:val="24"/>
+              </w:rPr>
             </w:pPr>
             <w:r>
-              <w:t>3.28e+10</w:t>
-            </w:r>
-          </w:p>
-        </w:tc>
-        <w:tc>
-          <w:tcPr>
-            <w:tcW w:w="2063" w:type="dxa"/>
-            <w:vAlign w:val="center"/>
-          </w:tcPr>
-          <w:p>
-            <w:pPr>
-              <w:pStyle w:val="NormalWeb"/>
-            </w:pPr>
-            <w:r>
-              <w:t>181259.3</w:t>
-            </w:r>
-          </w:p>
-        </w:tc>
-        <w:tc>
-          <w:tcPr>
-            <w:tcW w:w="1198" w:type="dxa"/>
-            <w:vAlign w:val="center"/>
-          </w:tcPr>
-          <w:p>
-            <w:pPr>
-              <w:pStyle w:val="NormalWeb"/>
-            </w:pPr>
-            <w:r>
-              <w:t>N/A</w:t>
-            </w:r>
-          </w:p>
-        </w:tc>
-        <w:tc>
-          <w:tcPr>
-            <w:tcW w:w="1197" w:type="dxa"/>
-            <w:vAlign w:val="center"/>
-          </w:tcPr>
-          <w:p>
-            <w:pPr>
-              <w:pStyle w:val="NormalWeb"/>
-            </w:pPr>
-            <w:r>
-              <w:t>N/A</w:t>
+              <w:rPr>
+                <w:rFonts w:ascii="Times New Roman" w:eastAsia="Times New Roman" w:hAnsi="Times New Roman" w:cs="Times New Roman"/>
+                <w:sz w:val="24"/>
+                <w:szCs w:val="24"/>
+              </w:rPr>
+              <w:t>181259.31</w:t>
             </w:r>
           </w:p>
         </w:tc>
       </w:tr>
       <w:tr>
         <w:trPr>
-          <w:trHeight w:val="586"/>
+          <w:trHeight w:val="271"/>
+          <w:tblCellSpacing w:w="15" w:type="dxa"/>
         </w:trPr>
         <w:tc>
           <w:tcPr>
-            <w:tcW w:w="1543" w:type="dxa"/>
+            <w:tcW w:w="0" w:type="auto"/>
+            <w:tcBorders>
+              <w:top w:val="outset" w:sz="6" w:space="0" w:color="auto"/>
+              <w:left w:val="outset" w:sz="6" w:space="0" w:color="auto"/>
+              <w:bottom w:val="outset" w:sz="6" w:space="0" w:color="auto"/>
+              <w:right w:val="outset" w:sz="6" w:space="0" w:color="auto"/>
+            </w:tcBorders>
             <w:vAlign w:val="center"/>
+            <w:hideMark/>
           </w:tcPr>
           <w:p>
             <w:pPr>
-              <w:pStyle w:val="NormalWeb"/>
+              <w:spacing w:after="0" w:line="240" w:lineRule="auto"/>
+              <w:rPr>
+                <w:rFonts w:ascii="Times New Roman" w:eastAsia="Times New Roman" w:hAnsi="Times New Roman" w:cs="Times New Roman"/>
+                <w:b/>
+                <w:bCs/>
+                <w:sz w:val="24"/>
+                <w:szCs w:val="24"/>
+              </w:rPr>
             </w:pPr>
             <w:r>
               <w:rPr>
-                <w:rStyle w:val="Strong"/>
+                <w:rFonts w:ascii="Times New Roman" w:eastAsia="Times New Roman" w:hAnsi="Times New Roman" w:cs="Times New Roman"/>
+                <w:sz w:val="24"/>
+                <w:szCs w:val="24"/>
               </w:rPr>
-              <w:t>LSTM (Training)</w:t>
+              <w:t>LSTM</w:t>
             </w:r>
           </w:p>
         </w:tc>
         <w:tc>
           <w:tcPr>
-            <w:tcW w:w="1558" w:type="dxa"/>
+            <w:tcW w:w="0" w:type="auto"/>
+            <w:tcBorders>
+              <w:top w:val="outset" w:sz="6" w:space="0" w:color="auto"/>
+              <w:left w:val="outset" w:sz="6" w:space="0" w:color="auto"/>
+              <w:bottom w:val="outset" w:sz="6" w:space="0" w:color="auto"/>
+              <w:right w:val="outset" w:sz="6" w:space="0" w:color="auto"/>
+            </w:tcBorders>
             <w:vAlign w:val="center"/>
           </w:tcPr>
           <w:p>
             <w:pPr>
-              <w:pStyle w:val="NormalWeb"/>
+              <w:spacing w:after="0" w:line="240" w:lineRule="auto"/>
+              <w:rPr>
+                <w:rFonts w:ascii="Times New Roman" w:eastAsia="Times New Roman" w:hAnsi="Times New Roman" w:cs="Times New Roman"/>
+                <w:sz w:val="24"/>
+                <w:szCs w:val="24"/>
+              </w:rPr>
             </w:pPr>
             <w:r>
-              <w:t>81,126.04</w:t>
+              <w:rPr>
+                <w:rFonts w:ascii="Times New Roman" w:eastAsia="Times New Roman" w:hAnsi="Times New Roman" w:cs="Times New Roman"/>
+                <w:sz w:val="24"/>
+                <w:szCs w:val="24"/>
+              </w:rPr>
+              <w:t>411905.47</w:t>
             </w:r>
           </w:p>
         </w:tc>
         <w:tc>
           <w:tcPr>
-            <w:tcW w:w="1344" w:type="dxa"/>
+            <w:tcW w:w="0" w:type="auto"/>
+            <w:tcBorders>
+              <w:top w:val="outset" w:sz="6" w:space="0" w:color="auto"/>
+              <w:left w:val="outset" w:sz="6" w:space="0" w:color="auto"/>
+              <w:bottom w:val="outset" w:sz="6" w:space="0" w:color="auto"/>
+              <w:right w:val="outset" w:sz="6" w:space="0" w:color="auto"/>
+            </w:tcBorders>
             <w:vAlign w:val="center"/>
           </w:tcPr>
           <w:p>
             <w:pPr>
-              <w:pStyle w:val="NormalWeb"/>
-            </w:pPr>
-            <w:r>
-              <w:t>3.43e+10</w:t>
-            </w:r>
-          </w:p>
-        </w:tc>
-        <w:tc>
-          <w:tcPr>
-            <w:tcW w:w="2063" w:type="dxa"/>
-            <w:vAlign w:val="center"/>
-          </w:tcPr>
-          <w:p>
-            <w:pPr>
-              <w:pStyle w:val="NormalWeb"/>
-            </w:pPr>
-            <w:r>
-              <w:t>185,258.85</w:t>
-            </w:r>
-          </w:p>
-        </w:tc>
-        <w:tc>
-          <w:tcPr>
-            <w:tcW w:w="1198" w:type="dxa"/>
-            <w:vAlign w:val="center"/>
-          </w:tcPr>
-          <w:p>
-            <w:pPr>
-              <w:pStyle w:val="NormalWeb"/>
-            </w:pPr>
-            <w:r>
-              <w:t>N/A</w:t>
-            </w:r>
-          </w:p>
-        </w:tc>
-        <w:tc>
-          <w:tcPr>
-            <w:tcW w:w="1197" w:type="dxa"/>
-            <w:vAlign w:val="center"/>
-          </w:tcPr>
-          <w:p>
-            <w:pPr>
-              <w:pStyle w:val="NormalWeb"/>
-            </w:pPr>
-            <w:r>
-              <w:t>N/A</w:t>
-            </w:r>
-          </w:p>
-        </w:tc>
-      </w:tr>
-      <w:tr>
-        <w:trPr>
-          <w:trHeight w:val="570"/>
-        </w:trPr>
-        <w:tc>
-          <w:tcPr>
-            <w:tcW w:w="1543" w:type="dxa"/>
-            <w:vAlign w:val="center"/>
-          </w:tcPr>
-          <w:p>
-            <w:pPr>
-              <w:pStyle w:val="NormalWeb"/>
+              <w:spacing w:after="0" w:line="240" w:lineRule="auto"/>
               <w:rPr>
-                <w:rStyle w:val="Strong"/>
-                <w:rFonts w:eastAsiaTheme="majorEastAsia"/>
+                <w:rFonts w:ascii="Times New Roman" w:eastAsia="Times New Roman" w:hAnsi="Times New Roman" w:cs="Times New Roman"/>
+                <w:sz w:val="24"/>
+                <w:szCs w:val="24"/>
               </w:rPr>
             </w:pPr>
             <w:r>
               <w:rPr>
-                <w:rStyle w:val="Strong"/>
+                <w:rFonts w:ascii="Times New Roman" w:eastAsia="Times New Roman" w:hAnsi="Times New Roman" w:cs="Times New Roman"/>
+                <w:sz w:val="24"/>
+                <w:szCs w:val="24"/>
               </w:rPr>
-              <w:t>LSTM (Test)</w:t>
-            </w:r>
-          </w:p>
-        </w:tc>
-        <w:tc>
-          <w:tcPr>
-            <w:tcW w:w="1558" w:type="dxa"/>
-            <w:vAlign w:val="center"/>
-          </w:tcPr>
-          <w:p>
-            <w:pPr>
-              <w:pStyle w:val="NormalWeb"/>
-            </w:pPr>
-            <w:r>
-              <w:t>38,242.36</w:t>
-            </w:r>
-          </w:p>
-        </w:tc>
-        <w:tc>
-          <w:tcPr>
-            <w:tcW w:w="1344" w:type="dxa"/>
-            <w:vAlign w:val="center"/>
-          </w:tcPr>
-          <w:p>
-            <w:pPr>
-              <w:pStyle w:val="NormalWeb"/>
-            </w:pPr>
-            <w:r>
-              <w:t>5.6e+7</w:t>
-            </w:r>
-          </w:p>
-        </w:tc>
-        <w:tc>
-          <w:tcPr>
-            <w:tcW w:w="2063" w:type="dxa"/>
-            <w:vAlign w:val="center"/>
-          </w:tcPr>
-          <w:p>
-            <w:pPr>
-              <w:pStyle w:val="NormalWeb"/>
-            </w:pPr>
-            <w:r>
-              <w:t>56,711.65</w:t>
-            </w:r>
-          </w:p>
-        </w:tc>
-        <w:tc>
-          <w:tcPr>
-            <w:tcW w:w="1198" w:type="dxa"/>
-            <w:vAlign w:val="center"/>
-          </w:tcPr>
-          <w:p>
-            <w:pPr>
-              <w:pStyle w:val="NormalWeb"/>
-            </w:pPr>
-            <w:r>
-              <w:t>N/A</w:t>
-            </w:r>
-          </w:p>
-        </w:tc>
-        <w:tc>
-          <w:tcPr>
-            <w:tcW w:w="1197" w:type="dxa"/>
-            <w:vAlign w:val="center"/>
-          </w:tcPr>
-          <w:p>
-            <w:pPr>
-              <w:pStyle w:val="NormalWeb"/>
-            </w:pPr>
-            <w:r>
-              <w:t>N/A</w:t>
+              <w:t>93155.53</w:t>
             </w:r>
           </w:p>
         </w:tc>
@@ -2074,21 +2109,6 @@
     </w:tbl>
     <w:p>
       <w:pPr>
-        <w:pStyle w:val="ListParagraph"/>
-        <w:spacing w:after="0" w:line="240" w:lineRule="auto"/>
-        <w:ind w:left="284"/>
-        <w:jc w:val="both"/>
-        <w:textAlignment w:val="baseline"/>
-        <w:rPr>
-          <w:rFonts w:ascii="Roboto" w:eastAsia="Calibri" w:hAnsi="Roboto" w:cs="Helvetica"/>
-          <w:color w:val="333333"/>
-          <w:sz w:val="24"/>
-          <w:szCs w:val="24"/>
-        </w:rPr>
-      </w:pPr>
-    </w:p>
-    <w:p>
-      <w:pPr>
         <w:spacing w:before="100" w:beforeAutospacing="1" w:after="100" w:afterAutospacing="1" w:line="240" w:lineRule="auto"/>
         <w:rPr>
           <w:rFonts w:ascii="Times New Roman" w:eastAsia="Times New Roman" w:hAnsi="Times New Roman" w:cs="Times New Roman"/>
@@ -2102,7 +2122,59 @@
           <w:sz w:val="24"/>
           <w:szCs w:val="24"/>
         </w:rPr>
-        <w:t>The final report concludes that LSTM (Test) is the most effective model for predicting new COVID-19 cases in the USA.</w:t>
+        <w:t xml:space="preserve">The final report concludes that </w:t>
+      </w:r>
+      <w:r>
+        <w:rPr>
+          <w:rFonts w:ascii="Times New Roman" w:hAnsi="Times New Roman" w:cs="Times New Roman"/>
+          <w:sz w:val="24"/>
+          <w:szCs w:val="24"/>
+        </w:rPr>
+        <w:t>b</w:t>
+      </w:r>
+      <w:r>
+        <w:rPr>
+          <w:rFonts w:ascii="Times New Roman" w:hAnsi="Times New Roman" w:cs="Times New Roman"/>
+          <w:sz w:val="24"/>
+          <w:szCs w:val="24"/>
+        </w:rPr>
+        <w:t xml:space="preserve">y leveraging </w:t>
+      </w:r>
+      <w:r>
+        <w:rPr>
+          <w:rStyle w:val="Strong"/>
+          <w:rFonts w:ascii="Times New Roman" w:hAnsi="Times New Roman" w:cs="Times New Roman"/>
+          <w:sz w:val="24"/>
+          <w:szCs w:val="24"/>
+        </w:rPr>
+        <w:t xml:space="preserve">Random Forest and </w:t>
+      </w:r>
+      <w:proofErr w:type="spellStart"/>
+      <w:r>
+        <w:rPr>
+          <w:rStyle w:val="Strong"/>
+          <w:rFonts w:ascii="Times New Roman" w:hAnsi="Times New Roman" w:cs="Times New Roman"/>
+          <w:sz w:val="24"/>
+          <w:szCs w:val="24"/>
+        </w:rPr>
+        <w:t>exogSARIMA</w:t>
+      </w:r>
+      <w:proofErr w:type="spellEnd"/>
+      <w:r>
+        <w:rPr>
+          <w:rFonts w:ascii="Times New Roman" w:hAnsi="Times New Roman" w:cs="Times New Roman"/>
+          <w:sz w:val="24"/>
+          <w:szCs w:val="24"/>
+        </w:rPr>
+        <w:t>, decision-makers can enhance forecasting precision, optimize resource allocation, and develop proactive strategies for future pandemics</w:t>
+      </w:r>
+      <w:r>
+        <w:rPr>
+          <w:rFonts w:ascii="Times New Roman" w:hAnsi="Times New Roman" w:cs="Times New Roman"/>
+          <w:sz w:val="24"/>
+          <w:szCs w:val="24"/>
+        </w:rPr>
+        <w:t>.</w:t>
       </w:r>
     </w:p>
     <w:p>
@@ -2568,7 +2640,7 @@
         <w:ind w:left="1440" w:hanging="360"/>
       </w:pPr>
     </w:lvl>
-    <w:lvl w:ilvl="2" w:tentative="1">
+    <w:lvl w:ilvl="2">
       <w:start w:val="1"/>
       <w:numFmt w:val="decimal"/>
       <w:lvlText w:val="%3."/>
@@ -3232,6 +3304,143 @@
     </w:lvl>
   </w:abstractNum>
   <w:abstractNum w:abstractNumId="6" w15:restartNumberingAfterBreak="0">
+    <w:nsid w:val="09D44899"/>
+    <w:multiLevelType w:val="hybridMultilevel"/>
+    <w:tmpl w:val="770C9B9C"/>
+    <w:lvl w:ilvl="0" w:tplc="04090001">
+      <w:start w:val="1"/>
+      <w:numFmt w:val="bullet"/>
+      <w:lvlText w:val=""/>
+      <w:lvlJc w:val="left"/>
+      <w:pPr>
+        <w:ind w:left="1800" w:hanging="360"/>
+      </w:pPr>
+      <w:rPr>
+        <w:rFonts w:ascii="Symbol" w:hAnsi="Symbol" w:hint="default"/>
+      </w:rPr>
+    </w:lvl>
+    <w:lvl w:ilvl="1" w:tplc="FFFFFFFF" w:tentative="1">
+      <w:start w:val="1"/>
+      <w:numFmt w:val="bullet"/>
+      <w:lvlText w:val="Ø"/>
+      <w:lvlJc w:val="left"/>
+      <w:pPr>
+        <w:tabs>
+          <w:tab w:val="num" w:pos="1440"/>
+        </w:tabs>
+        <w:ind w:left="1440" w:hanging="360"/>
+      </w:pPr>
+      <w:rPr>
+        <w:rFonts w:ascii="Wingdings" w:hAnsi="Wingdings" w:hint="default"/>
+      </w:rPr>
+    </w:lvl>
+    <w:lvl w:ilvl="2" w:tplc="FFFFFFFF" w:tentative="1">
+      <w:start w:val="1"/>
+      <w:numFmt w:val="bullet"/>
+      <w:lvlText w:val="Ø"/>
+      <w:lvlJc w:val="left"/>
+      <w:pPr>
+        <w:tabs>
+          <w:tab w:val="num" w:pos="2160"/>
+        </w:tabs>
+        <w:ind w:left="2160" w:hanging="360"/>
+      </w:pPr>
+      <w:rPr>
+        <w:rFonts w:ascii="Wingdings" w:hAnsi="Wingdings" w:hint="default"/>
+      </w:rPr>
+    </w:lvl>
+    <w:lvl w:ilvl="3" w:tplc="FFFFFFFF" w:tentative="1">
+      <w:start w:val="1"/>
+      <w:numFmt w:val="bullet"/>
+      <w:lvlText w:val="Ø"/>
+      <w:lvlJc w:val="left"/>
+      <w:pPr>
+        <w:tabs>
+          <w:tab w:val="num" w:pos="2880"/>
+        </w:tabs>
+        <w:ind w:left="2880" w:hanging="360"/>
+      </w:pPr>
+      <w:rPr>
+        <w:rFonts w:ascii="Wingdings" w:hAnsi="Wingdings" w:hint="default"/>
+      </w:rPr>
+    </w:lvl>
+    <w:lvl w:ilvl="4" w:tplc="FFFFFFFF" w:tentative="1">
+      <w:start w:val="1"/>
+      <w:numFmt w:val="bullet"/>
+      <w:lvlText w:val="Ø"/>
+      <w:lvlJc w:val="left"/>
+      <w:pPr>
+        <w:tabs>
+          <w:tab w:val="num" w:pos="3600"/>
+        </w:tabs>
+        <w:ind w:left="3600" w:hanging="360"/>
+      </w:pPr>
+      <w:rPr>
+        <w:rFonts w:ascii="Wingdings" w:hAnsi="Wingdings" w:hint="default"/>
+      </w:rPr>
+    </w:lvl>
+    <w:lvl w:ilvl="5" w:tplc="FFFFFFFF" w:tentative="1">
+      <w:start w:val="1"/>
+      <w:numFmt w:val="bullet"/>
+      <w:lvlText w:val="Ø"/>
+      <w:lvlJc w:val="left"/>
+      <w:pPr>
+        <w:tabs>
+          <w:tab w:val="num" w:pos="4320"/>
+        </w:tabs>
+        <w:ind w:left="4320" w:hanging="360"/>
+      </w:pPr>
+      <w:rPr>
+        <w:rFonts w:ascii="Wingdings" w:hAnsi="Wingdings" w:hint="default"/>
+      </w:rPr>
+    </w:lvl>
+    <w:lvl w:ilvl="6" w:tplc="FFFFFFFF" w:tentative="1">
+      <w:start w:val="1"/>
+      <w:numFmt w:val="bullet"/>
+      <w:lvlText w:val="Ø"/>
+      <w:lvlJc w:val="left"/>
+      <w:pPr>
+        <w:tabs>
+          <w:tab w:val="num" w:pos="5040"/>
+        </w:tabs>
+        <w:ind w:left="5040" w:hanging="360"/>
+      </w:pPr>
+      <w:rPr>
+        <w:rFonts w:ascii="Wingdings" w:hAnsi="Wingdings" w:hint="default"/>
+      </w:rPr>
+    </w:lvl>
+    <w:lvl w:ilvl="7" w:tplc="FFFFFFFF" w:tentative="1">
+      <w:start w:val="1"/>
+      <w:numFmt w:val="bullet"/>
+      <w:lvlText w:val="Ø"/>
+      <w:lvlJc w:val="left"/>
+      <w:pPr>
+        <w:tabs>
+          <w:tab w:val="num" w:pos="5760"/>
+        </w:tabs>
+        <w:ind w:left="5760" w:hanging="360"/>
+      </w:pPr>
+      <w:rPr>
+        <w:rFonts w:ascii="Wingdings" w:hAnsi="Wingdings" w:hint="default"/>
+      </w:rPr>
+    </w:lvl>
+    <w:lvl w:ilvl="8" w:tplc="FFFFFFFF" w:tentative="1">
+      <w:start w:val="1"/>
+      <w:numFmt w:val="bullet"/>
+      <w:lvlText w:val="Ø"/>
+      <w:lvlJc w:val="left"/>
+      <w:pPr>
+        <w:tabs>
+          <w:tab w:val="num" w:pos="6480"/>
+        </w:tabs>
+        <w:ind w:left="6480" w:hanging="360"/>
+      </w:pPr>
+      <w:rPr>
+        <w:rFonts w:ascii="Wingdings" w:hAnsi="Wingdings" w:hint="default"/>
+      </w:rPr>
+    </w:lvl>
+  </w:abstractNum>
+  <w:abstractNum w:abstractNumId="7" w15:restartNumberingAfterBreak="0">
     <w:nsid w:val="0C054D7F"/>
     <w:multiLevelType w:val="hybridMultilevel"/>
     <w:tmpl w:val="96083CA8"/>
@@ -3317,7 +3526,7 @@
       </w:pPr>
     </w:lvl>
   </w:abstractNum>
-  <w:abstractNum w:abstractNumId="7" w15:restartNumberingAfterBreak="0">
+  <w:abstractNum w:abstractNumId="8" w15:restartNumberingAfterBreak="0">
     <w:nsid w:val="11EF444D"/>
     <w:multiLevelType w:val="hybridMultilevel"/>
     <w:tmpl w:val="1488F8D8"/>
@@ -3430,7 +3639,7 @@
       </w:rPr>
     </w:lvl>
   </w:abstractNum>
-  <w:abstractNum w:abstractNumId="8" w15:restartNumberingAfterBreak="0">
+  <w:abstractNum w:abstractNumId="9" w15:restartNumberingAfterBreak="0">
     <w:nsid w:val="15EB00D5"/>
     <w:multiLevelType w:val="multilevel"/>
     <w:tmpl w:val="48F0AEFE"/>
@@ -3579,7 +3788,7 @@
       </w:rPr>
     </w:lvl>
   </w:abstractNum>
-  <w:abstractNum w:abstractNumId="9" w15:restartNumberingAfterBreak="0">
+  <w:abstractNum w:abstractNumId="10" w15:restartNumberingAfterBreak="0">
     <w:nsid w:val="177217DE"/>
     <w:multiLevelType w:val="multilevel"/>
     <w:tmpl w:val="1AE6381C"/>
@@ -3696,7 +3905,7 @@
       </w:pPr>
     </w:lvl>
   </w:abstractNum>
-  <w:abstractNum w:abstractNumId="10" w15:restartNumberingAfterBreak="0">
+  <w:abstractNum w:abstractNumId="11" w15:restartNumberingAfterBreak="0">
     <w:nsid w:val="1B4B5146"/>
     <w:multiLevelType w:val="multilevel"/>
     <w:tmpl w:val="6AB88766"/>
@@ -3809,7 +4018,7 @@
       </w:pPr>
     </w:lvl>
   </w:abstractNum>
-  <w:abstractNum w:abstractNumId="11" w15:restartNumberingAfterBreak="0">
+  <w:abstractNum w:abstractNumId="12" w15:restartNumberingAfterBreak="0">
     <w:nsid w:val="21CC34E2"/>
     <w:multiLevelType w:val="multilevel"/>
     <w:tmpl w:val="10C013AA"/>
@@ -3922,7 +4131,7 @@
       </w:pPr>
     </w:lvl>
   </w:abstractNum>
-  <w:abstractNum w:abstractNumId="12" w15:restartNumberingAfterBreak="0">
+  <w:abstractNum w:abstractNumId="13" w15:restartNumberingAfterBreak="0">
     <w:nsid w:val="244E7911"/>
     <w:multiLevelType w:val="multilevel"/>
     <w:tmpl w:val="F09670F6"/>
@@ -4039,7 +4248,7 @@
       </w:pPr>
     </w:lvl>
   </w:abstractNum>
-  <w:abstractNum w:abstractNumId="13" w15:restartNumberingAfterBreak="0">
+  <w:abstractNum w:abstractNumId="14" w15:restartNumberingAfterBreak="0">
     <w:nsid w:val="2C305C17"/>
     <w:multiLevelType w:val="hybridMultilevel"/>
     <w:tmpl w:val="D110DAB4"/>
@@ -4129,7 +4338,7 @@
       </w:pPr>
     </w:lvl>
   </w:abstractNum>
-  <w:abstractNum w:abstractNumId="14" w15:restartNumberingAfterBreak="0">
+  <w:abstractNum w:abstractNumId="15" w15:restartNumberingAfterBreak="0">
     <w:nsid w:val="2CD761B6"/>
     <w:multiLevelType w:val="multilevel"/>
     <w:tmpl w:val="78B2ACCC"/>
@@ -4278,7 +4487,233 @@
       </w:rPr>
     </w:lvl>
   </w:abstractNum>
-  <w:abstractNum w:abstractNumId="15" w15:restartNumberingAfterBreak="0">
+  <w:abstractNum w:abstractNumId="16" w15:restartNumberingAfterBreak="0">
+    <w:nsid w:val="3170467A"/>
+    <w:multiLevelType w:val="multilevel"/>
+    <w:tmpl w:val="00F0635E"/>
+    <w:lvl w:ilvl="0">
+      <w:start w:val="2"/>
+      <w:numFmt w:val="decimal"/>
+      <w:lvlText w:val="%1."/>
+      <w:lvlJc w:val="left"/>
+      <w:pPr>
+        <w:tabs>
+          <w:tab w:val="num" w:pos="720"/>
+        </w:tabs>
+        <w:ind w:left="720" w:hanging="360"/>
+      </w:pPr>
+    </w:lvl>
+    <w:lvl w:ilvl="1" w:tentative="1">
+      <w:start w:val="1"/>
+      <w:numFmt w:val="decimal"/>
+      <w:lvlText w:val="%2."/>
+      <w:lvlJc w:val="left"/>
+      <w:pPr>
+        <w:tabs>
+          <w:tab w:val="num" w:pos="1440"/>
+        </w:tabs>
+        <w:ind w:left="1440" w:hanging="360"/>
+      </w:pPr>
+    </w:lvl>
+    <w:lvl w:ilvl="2" w:tentative="1">
+      <w:start w:val="1"/>
+      <w:numFmt w:val="decimal"/>
+      <w:lvlText w:val="%3."/>
+      <w:lvlJc w:val="left"/>
+      <w:pPr>
+        <w:tabs>
+          <w:tab w:val="num" w:pos="2160"/>
+        </w:tabs>
+        <w:ind w:left="2160" w:hanging="360"/>
+      </w:pPr>
+    </w:lvl>
+    <w:lvl w:ilvl="3" w:tentative="1">
+      <w:start w:val="1"/>
+      <w:numFmt w:val="decimal"/>
+      <w:lvlText w:val="%4."/>
+      <w:lvlJc w:val="left"/>
+      <w:pPr>
+        <w:tabs>
+          <w:tab w:val="num" w:pos="2880"/>
+        </w:tabs>
+        <w:ind w:left="2880" w:hanging="360"/>
+      </w:pPr>
+    </w:lvl>
+    <w:lvl w:ilvl="4" w:tentative="1">
+      <w:start w:val="1"/>
+      <w:numFmt w:val="decimal"/>
+      <w:lvlText w:val="%5."/>
+      <w:lvlJc w:val="left"/>
+      <w:pPr>
+        <w:tabs>
+          <w:tab w:val="num" w:pos="3600"/>
+        </w:tabs>
+        <w:ind w:left="3600" w:hanging="360"/>
+      </w:pPr>
+    </w:lvl>
+    <w:lvl w:ilvl="5" w:tentative="1">
+      <w:start w:val="1"/>
+      <w:numFmt w:val="decimal"/>
+      <w:lvlText w:val="%6."/>
+      <w:lvlJc w:val="left"/>
+      <w:pPr>
+        <w:tabs>
+          <w:tab w:val="num" w:pos="4320"/>
+        </w:tabs>
+        <w:ind w:left="4320" w:hanging="360"/>
+      </w:pPr>
+    </w:lvl>
+    <w:lvl w:ilvl="6" w:tentative="1">
+      <w:start w:val="1"/>
+      <w:numFmt w:val="decimal"/>
+      <w:lvlText w:val="%7."/>
+      <w:lvlJc w:val="left"/>
+      <w:pPr>
+        <w:tabs>
+          <w:tab w:val="num" w:pos="5040"/>
+        </w:tabs>
+        <w:ind w:left="5040" w:hanging="360"/>
+      </w:pPr>
+    </w:lvl>
+    <w:lvl w:ilvl="7" w:tentative="1">
+      <w:start w:val="1"/>
+      <w:numFmt w:val="decimal"/>
+      <w:lvlText w:val="%8."/>
+      <w:lvlJc w:val="left"/>
+      <w:pPr>
+        <w:tabs>
+          <w:tab w:val="num" w:pos="5760"/>
+        </w:tabs>
+        <w:ind w:left="5760" w:hanging="360"/>
+      </w:pPr>
+    </w:lvl>
+    <w:lvl w:ilvl="8" w:tentative="1">
+      <w:start w:val="1"/>
+      <w:numFmt w:val="decimal"/>
+      <w:lvlText w:val="%9."/>
+      <w:lvlJc w:val="left"/>
+      <w:pPr>
+        <w:tabs>
+          <w:tab w:val="num" w:pos="6480"/>
+        </w:tabs>
+        <w:ind w:left="6480" w:hanging="360"/>
+      </w:pPr>
+    </w:lvl>
+  </w:abstractNum>
+  <w:abstractNum w:abstractNumId="17" w15:restartNumberingAfterBreak="0">
+    <w:nsid w:val="40413058"/>
+    <w:multiLevelType w:val="hybridMultilevel"/>
+    <w:tmpl w:val="9E5A5036"/>
+    <w:lvl w:ilvl="0" w:tplc="04090001">
+      <w:start w:val="1"/>
+      <w:numFmt w:val="bullet"/>
+      <w:lvlText w:val=""/>
+      <w:lvlJc w:val="left"/>
+      <w:pPr>
+        <w:ind w:left="1800" w:hanging="360"/>
+      </w:pPr>
+      <w:rPr>
+        <w:rFonts w:ascii="Symbol" w:hAnsi="Symbol" w:hint="default"/>
+      </w:rPr>
+    </w:lvl>
+    <w:lvl w:ilvl="1" w:tplc="04090003" w:tentative="1">
+      <w:start w:val="1"/>
+      <w:numFmt w:val="bullet"/>
+      <w:lvlText w:val="o"/>
+      <w:lvlJc w:val="left"/>
+      <w:pPr>
+        <w:ind w:left="2520" w:hanging="360"/>
+      </w:pPr>
+      <w:rPr>
+        <w:rFonts w:ascii="Courier New" w:hAnsi="Courier New" w:cs="Courier New" w:hint="default"/>
+      </w:rPr>
+    </w:lvl>
+    <w:lvl w:ilvl="2" w:tplc="04090005" w:tentative="1">
+      <w:start w:val="1"/>
+      <w:numFmt w:val="bullet"/>
+      <w:lvlText w:val=""/>
+      <w:lvlJc w:val="left"/>
+      <w:pPr>
+        <w:ind w:left="3240" w:hanging="360"/>
+      </w:pPr>
+      <w:rPr>
+        <w:rFonts w:ascii="Wingdings" w:hAnsi="Wingdings" w:hint="default"/>
+      </w:rPr>
+    </w:lvl>
+    <w:lvl w:ilvl="3" w:tplc="04090001" w:tentative="1">
+      <w:start w:val="1"/>
+      <w:numFmt w:val="bullet"/>
+      <w:lvlText w:val=""/>
+      <w:lvlJc w:val="left"/>
+      <w:pPr>
+        <w:ind w:left="3960" w:hanging="360"/>
+      </w:pPr>
+      <w:rPr>
+        <w:rFonts w:ascii="Symbol" w:hAnsi="Symbol" w:hint="default"/>
+      </w:rPr>
+    </w:lvl>
+    <w:lvl w:ilvl="4" w:tplc="04090003" w:tentative="1">
+      <w:start w:val="1"/>
+      <w:numFmt w:val="bullet"/>
+      <w:lvlText w:val="o"/>
+      <w:lvlJc w:val="left"/>
+      <w:pPr>
+        <w:ind w:left="4680" w:hanging="360"/>
+      </w:pPr>
+      <w:rPr>
+        <w:rFonts w:ascii="Courier New" w:hAnsi="Courier New" w:cs="Courier New" w:hint="default"/>
+      </w:rPr>
+    </w:lvl>
+    <w:lvl w:ilvl="5" w:tplc="04090005" w:tentative="1">
+      <w:start w:val="1"/>
+      <w:numFmt w:val="bullet"/>
+      <w:lvlText w:val=""/>
+      <w:lvlJc w:val="left"/>
+      <w:pPr>
+        <w:ind w:left="5400" w:hanging="360"/>
+      </w:pPr>
+      <w:rPr>
+        <w:rFonts w:ascii="Wingdings" w:hAnsi="Wingdings" w:hint="default"/>
+      </w:rPr>
+    </w:lvl>
+    <w:lvl w:ilvl="6" w:tplc="04090001" w:tentative="1">
+      <w:start w:val="1"/>
+      <w:numFmt w:val="bullet"/>
+      <w:lvlText w:val=""/>
+      <w:lvlJc w:val="left"/>
+      <w:pPr>
+        <w:ind w:left="6120" w:hanging="360"/>
+      </w:pPr>
+      <w:rPr>
+        <w:rFonts w:ascii="Symbol" w:hAnsi="Symbol" w:hint="default"/>
+      </w:rPr>
+    </w:lvl>
+    <w:lvl w:ilvl="7" w:tplc="04090003" w:tentative="1">
+      <w:start w:val="1"/>
+      <w:numFmt w:val="bullet"/>
+      <w:lvlText w:val="o"/>
+      <w:lvlJc w:val="left"/>
+      <w:pPr>
+        <w:ind w:left="6840" w:hanging="360"/>
+      </w:pPr>
+      <w:rPr>
+        <w:rFonts w:ascii="Courier New" w:hAnsi="Courier New" w:cs="Courier New" w:hint="default"/>
+      </w:rPr>
+    </w:lvl>
+    <w:lvl w:ilvl="8" w:tplc="04090005" w:tentative="1">
+      <w:start w:val="1"/>
+      <w:numFmt w:val="bullet"/>
+      <w:lvlText w:val=""/>
+      <w:lvlJc w:val="left"/>
+      <w:pPr>
+        <w:ind w:left="7560" w:hanging="360"/>
+      </w:pPr>
+      <w:rPr>
+        <w:rFonts w:ascii="Wingdings" w:hAnsi="Wingdings" w:hint="default"/>
+      </w:rPr>
+    </w:lvl>
+  </w:abstractNum>
+  <w:abstractNum w:abstractNumId="18" w15:restartNumberingAfterBreak="0">
     <w:nsid w:val="41BE5B4F"/>
     <w:multiLevelType w:val="multilevel"/>
     <w:tmpl w:val="4942EEA4"/>
@@ -4427,7 +4862,156 @@
       </w:rPr>
     </w:lvl>
   </w:abstractNum>
-  <w:abstractNum w:abstractNumId="16" w15:restartNumberingAfterBreak="0">
+  <w:abstractNum w:abstractNumId="19" w15:restartNumberingAfterBreak="0">
+    <w:nsid w:val="430B33EE"/>
+    <w:multiLevelType w:val="multilevel"/>
+    <w:tmpl w:val="FE803E50"/>
+    <w:lvl w:ilvl="0">
+      <w:start w:val="1"/>
+      <w:numFmt w:val="bullet"/>
+      <w:lvlText w:val=""/>
+      <w:lvlJc w:val="left"/>
+      <w:pPr>
+        <w:tabs>
+          <w:tab w:val="num" w:pos="720"/>
+        </w:tabs>
+        <w:ind w:left="720" w:hanging="360"/>
+      </w:pPr>
+      <w:rPr>
+        <w:rFonts w:ascii="Symbol" w:hAnsi="Symbol" w:hint="default"/>
+        <w:sz w:val="20"/>
+      </w:rPr>
+    </w:lvl>
+    <w:lvl w:ilvl="1" w:tentative="1">
+      <w:start w:val="1"/>
+      <w:numFmt w:val="bullet"/>
+      <w:lvlText w:val="o"/>
+      <w:lvlJc w:val="left"/>
+      <w:pPr>
+        <w:tabs>
+          <w:tab w:val="num" w:pos="1440"/>
+        </w:tabs>
+        <w:ind w:left="1440" w:hanging="360"/>
+      </w:pPr>
+      <w:rPr>
+        <w:rFonts w:ascii="Courier New" w:hAnsi="Courier New" w:hint="default"/>
+        <w:sz w:val="20"/>
+      </w:rPr>
+    </w:lvl>
+    <w:lvl w:ilvl="2" w:tentative="1">
+      <w:start w:val="1"/>
+      <w:numFmt w:val="bullet"/>
+      <w:lvlText w:val=""/>
+      <w:lvlJc w:val="left"/>
+      <w:pPr>
+        <w:tabs>
+          <w:tab w:val="num" w:pos="2160"/>
+        </w:tabs>
+        <w:ind w:left="2160" w:hanging="360"/>
+      </w:pPr>
+      <w:rPr>
+        <w:rFonts w:ascii="Wingdings" w:hAnsi="Wingdings" w:hint="default"/>
+        <w:sz w:val="20"/>
+      </w:rPr>
+    </w:lvl>
+    <w:lvl w:ilvl="3" w:tentative="1">
+      <w:start w:val="1"/>
+      <w:numFmt w:val="bullet"/>
+      <w:lvlText w:val=""/>
+      <w:lvlJc w:val="left"/>
+      <w:pPr>
+        <w:tabs>
+          <w:tab w:val="num" w:pos="2880"/>
+        </w:tabs>
+        <w:ind w:left="2880" w:hanging="360"/>
+      </w:pPr>
+      <w:rPr>
+        <w:rFonts w:ascii="Wingdings" w:hAnsi="Wingdings" w:hint="default"/>
+        <w:sz w:val="20"/>
+      </w:rPr>
+    </w:lvl>
+    <w:lvl w:ilvl="4" w:tentative="1">
+      <w:start w:val="1"/>
+      <w:numFmt w:val="bullet"/>
+      <w:lvlText w:val=""/>
+      <w:lvlJc w:val="left"/>
+      <w:pPr>
+        <w:tabs>
+          <w:tab w:val="num" w:pos="3600"/>
+        </w:tabs>
+        <w:ind w:left="3600" w:hanging="360"/>
+      </w:pPr>
+      <w:rPr>
+        <w:rFonts w:ascii="Wingdings" w:hAnsi="Wingdings" w:hint="default"/>
+        <w:sz w:val="20"/>
+      </w:rPr>
+    </w:lvl>
+    <w:lvl w:ilvl="5" w:tentative="1">
+      <w:start w:val="1"/>
+      <w:numFmt w:val="bullet"/>
+      <w:lvlText w:val=""/>
+      <w:lvlJc w:val="left"/>
+      <w:pPr>
+        <w:tabs>
+          <w:tab w:val="num" w:pos="4320"/>
+        </w:tabs>
+        <w:ind w:left="4320" w:hanging="360"/>
+      </w:pPr>
+      <w:rPr>
+        <w:rFonts w:ascii="Wingdings" w:hAnsi="Wingdings" w:hint="default"/>
+        <w:sz w:val="20"/>
+      </w:rPr>
+    </w:lvl>
+    <w:lvl w:ilvl="6" w:tentative="1">
+      <w:start w:val="1"/>
+      <w:numFmt w:val="bullet"/>
+      <w:lvlText w:val=""/>
+      <w:lvlJc w:val="left"/>
+      <w:pPr>
+        <w:tabs>
+          <w:tab w:val="num" w:pos="5040"/>
+        </w:tabs>
+        <w:ind w:left="5040" w:hanging="360"/>
+      </w:pPr>
+      <w:rPr>
+        <w:rFonts w:ascii="Wingdings" w:hAnsi="Wingdings" w:hint="default"/>
+        <w:sz w:val="20"/>
+      </w:rPr>
+    </w:lvl>
+    <w:lvl w:ilvl="7" w:tentative="1">
+      <w:start w:val="1"/>
+      <w:numFmt w:val="bullet"/>
+      <w:lvlText w:val=""/>
+      <w:lvlJc w:val="left"/>
+      <w:pPr>
+        <w:tabs>
+          <w:tab w:val="num" w:pos="5760"/>
+        </w:tabs>
+        <w:ind w:left="5760" w:hanging="360"/>
+      </w:pPr>
+      <w:rPr>
+        <w:rFonts w:ascii="Wingdings" w:hAnsi="Wingdings" w:hint="default"/>
+        <w:sz w:val="20"/>
+      </w:rPr>
+    </w:lvl>
+    <w:lvl w:ilvl="8" w:tentative="1">
+      <w:start w:val="1"/>
+      <w:numFmt w:val="bullet"/>
+      <w:lvlText w:val=""/>
+      <w:lvlJc w:val="left"/>
+      <w:pPr>
+        <w:tabs>
+          <w:tab w:val="num" w:pos="6480"/>
+        </w:tabs>
+        <w:ind w:left="6480" w:hanging="360"/>
+      </w:pPr>
+      <w:rPr>
+        <w:rFonts w:ascii="Wingdings" w:hAnsi="Wingdings" w:hint="default"/>
+        <w:sz w:val="20"/>
+      </w:rPr>
+    </w:lvl>
+  </w:abstractNum>
+  <w:abstractNum w:abstractNumId="20" w15:restartNumberingAfterBreak="0">
     <w:nsid w:val="4395678B"/>
     <w:multiLevelType w:val="hybridMultilevel"/>
     <w:tmpl w:val="A19E9B1E"/>
@@ -4540,7 +5124,7 @@
       </w:rPr>
     </w:lvl>
   </w:abstractNum>
-  <w:abstractNum w:abstractNumId="17" w15:restartNumberingAfterBreak="0">
+  <w:abstractNum w:abstractNumId="21" w15:restartNumberingAfterBreak="0">
     <w:nsid w:val="46C64D2E"/>
     <w:multiLevelType w:val="hybridMultilevel"/>
     <w:tmpl w:val="2C4CE266"/>
@@ -4626,7 +5210,120 @@
       </w:pPr>
     </w:lvl>
   </w:abstractNum>
-  <w:abstractNum w:abstractNumId="18" w15:restartNumberingAfterBreak="0">
+  <w:abstractNum w:abstractNumId="22" w15:restartNumberingAfterBreak="0">
+    <w:nsid w:val="501A377F"/>
+    <w:multiLevelType w:val="hybridMultilevel"/>
+    <w:tmpl w:val="627E1514"/>
+    <w:lvl w:ilvl="0" w:tplc="04090001">
+      <w:start w:val="1"/>
+      <w:numFmt w:val="bullet"/>
+      <w:lvlText w:val=""/>
+      <w:lvlJc w:val="left"/>
+      <w:pPr>
+        <w:ind w:left="2160" w:hanging="360"/>
+      </w:pPr>
+      <w:rPr>
+        <w:rFonts w:ascii="Symbol" w:hAnsi="Symbol" w:hint="default"/>
+      </w:rPr>
+    </w:lvl>
+    <w:lvl w:ilvl="1" w:tplc="04090003" w:tentative="1">
+      <w:start w:val="1"/>
+      <w:numFmt w:val="bullet"/>
+      <w:lvlText w:val="o"/>
+      <w:lvlJc w:val="left"/>
+      <w:pPr>
+        <w:ind w:left="2880" w:hanging="360"/>
+      </w:pPr>
+      <w:rPr>
+        <w:rFonts w:ascii="Courier New" w:hAnsi="Courier New" w:cs="Courier New" w:hint="default"/>
+      </w:rPr>
+    </w:lvl>
+    <w:lvl w:ilvl="2" w:tplc="04090005" w:tentative="1">
+      <w:start w:val="1"/>
+      <w:numFmt w:val="bullet"/>
+      <w:lvlText w:val=""/>
+      <w:lvlJc w:val="left"/>
+      <w:pPr>
+        <w:ind w:left="3600" w:hanging="360"/>
+      </w:pPr>
+      <w:rPr>
+        <w:rFonts w:ascii="Wingdings" w:hAnsi="Wingdings" w:hint="default"/>
+      </w:rPr>
+    </w:lvl>
+    <w:lvl w:ilvl="3" w:tplc="04090001" w:tentative="1">
+      <w:start w:val="1"/>
+      <w:numFmt w:val="bullet"/>
+      <w:lvlText w:val=""/>
+      <w:lvlJc w:val="left"/>
+      <w:pPr>
+        <w:ind w:left="4320" w:hanging="360"/>
+      </w:pPr>
+      <w:rPr>
+        <w:rFonts w:ascii="Symbol" w:hAnsi="Symbol" w:hint="default"/>
+      </w:rPr>
+    </w:lvl>
+    <w:lvl w:ilvl="4" w:tplc="04090003" w:tentative="1">
+      <w:start w:val="1"/>
+      <w:numFmt w:val="bullet"/>
+      <w:lvlText w:val="o"/>
+      <w:lvlJc w:val="left"/>
+      <w:pPr>
+        <w:ind w:left="5040" w:hanging="360"/>
+      </w:pPr>
+      <w:rPr>
+        <w:rFonts w:ascii="Courier New" w:hAnsi="Courier New" w:cs="Courier New" w:hint="default"/>
+      </w:rPr>
+    </w:lvl>
+    <w:lvl w:ilvl="5" w:tplc="04090005" w:tentative="1">
+      <w:start w:val="1"/>
+      <w:numFmt w:val="bullet"/>
+      <w:lvlText w:val=""/>
+      <w:lvlJc w:val="left"/>
+      <w:pPr>
+        <w:ind w:left="5760" w:hanging="360"/>
+      </w:pPr>
+      <w:rPr>
+        <w:rFonts w:ascii="Wingdings" w:hAnsi="Wingdings" w:hint="default"/>
+      </w:rPr>
+    </w:lvl>
+    <w:lvl w:ilvl="6" w:tplc="04090001" w:tentative="1">
+      <w:start w:val="1"/>
+      <w:numFmt w:val="bullet"/>
+      <w:lvlText w:val=""/>
+      <w:lvlJc w:val="left"/>
+      <w:pPr>
+        <w:ind w:left="6480" w:hanging="360"/>
+      </w:pPr>
+      <w:rPr>
+        <w:rFonts w:ascii="Symbol" w:hAnsi="Symbol" w:hint="default"/>
+      </w:rPr>
+    </w:lvl>
+    <w:lvl w:ilvl="7" w:tplc="04090003" w:tentative="1">
+      <w:start w:val="1"/>
+      <w:numFmt w:val="bullet"/>
+      <w:lvlText w:val="o"/>
+      <w:lvlJc w:val="left"/>
+      <w:pPr>
+        <w:ind w:left="7200" w:hanging="360"/>
+      </w:pPr>
+      <w:rPr>
+        <w:rFonts w:ascii="Courier New" w:hAnsi="Courier New" w:cs="Courier New" w:hint="default"/>
+      </w:rPr>
+    </w:lvl>
+    <w:lvl w:ilvl="8" w:tplc="04090005" w:tentative="1">
+      <w:start w:val="1"/>
+      <w:numFmt w:val="bullet"/>
+      <w:lvlText w:val=""/>
+      <w:lvlJc w:val="left"/>
+      <w:pPr>
+        <w:ind w:left="7920" w:hanging="360"/>
+      </w:pPr>
+      <w:rPr>
+        <w:rFonts w:ascii="Wingdings" w:hAnsi="Wingdings" w:hint="default"/>
+      </w:rPr>
+    </w:lvl>
+  </w:abstractNum>
+  <w:abstractNum w:abstractNumId="23" w15:restartNumberingAfterBreak="0">
     <w:nsid w:val="51446719"/>
     <w:multiLevelType w:val="multilevel"/>
     <w:tmpl w:val="CFFCAFE8"/>
@@ -4739,7 +5436,120 @@
       </w:pPr>
     </w:lvl>
   </w:abstractNum>
-  <w:abstractNum w:abstractNumId="19" w15:restartNumberingAfterBreak="0">
+  <w:abstractNum w:abstractNumId="24" w15:restartNumberingAfterBreak="0">
+    <w:nsid w:val="536750FF"/>
+    <w:multiLevelType w:val="hybridMultilevel"/>
+    <w:tmpl w:val="0CF2021A"/>
+    <w:lvl w:ilvl="0" w:tplc="04090001">
+      <w:start w:val="1"/>
+      <w:numFmt w:val="bullet"/>
+      <w:lvlText w:val=""/>
+      <w:lvlJc w:val="left"/>
+      <w:pPr>
+        <w:ind w:left="1800" w:hanging="360"/>
+      </w:pPr>
+      <w:rPr>
+        <w:rFonts w:ascii="Symbol" w:hAnsi="Symbol" w:hint="default"/>
+      </w:rPr>
+    </w:lvl>
+    <w:lvl w:ilvl="1" w:tplc="04090003" w:tentative="1">
+      <w:start w:val="1"/>
+      <w:numFmt w:val="bullet"/>
+      <w:lvlText w:val="o"/>
+      <w:lvlJc w:val="left"/>
+      <w:pPr>
+        <w:ind w:left="2520" w:hanging="360"/>
+      </w:pPr>
+      <w:rPr>
+        <w:rFonts w:ascii="Courier New" w:hAnsi="Courier New" w:cs="Courier New" w:hint="default"/>
+      </w:rPr>
+    </w:lvl>
+    <w:lvl w:ilvl="2" w:tplc="04090005" w:tentative="1">
+      <w:start w:val="1"/>
+      <w:numFmt w:val="bullet"/>
+      <w:lvlText w:val=""/>
+      <w:lvlJc w:val="left"/>
+      <w:pPr>
+        <w:ind w:left="3240" w:hanging="360"/>
+      </w:pPr>
+      <w:rPr>
+        <w:rFonts w:ascii="Wingdings" w:hAnsi="Wingdings" w:hint="default"/>
+      </w:rPr>
+    </w:lvl>
+    <w:lvl w:ilvl="3" w:tplc="04090001" w:tentative="1">
+      <w:start w:val="1"/>
+      <w:numFmt w:val="bullet"/>
+      <w:lvlText w:val=""/>
+      <w:lvlJc w:val="left"/>
+      <w:pPr>
+        <w:ind w:left="3960" w:hanging="360"/>
+      </w:pPr>
+      <w:rPr>
+        <w:rFonts w:ascii="Symbol" w:hAnsi="Symbol" w:hint="default"/>
+      </w:rPr>
+    </w:lvl>
+    <w:lvl w:ilvl="4" w:tplc="04090003" w:tentative="1">
+      <w:start w:val="1"/>
+      <w:numFmt w:val="bullet"/>
+      <w:lvlText w:val="o"/>
+      <w:lvlJc w:val="left"/>
+      <w:pPr>
+        <w:ind w:left="4680" w:hanging="360"/>
+      </w:pPr>
+      <w:rPr>
+        <w:rFonts w:ascii="Courier New" w:hAnsi="Courier New" w:cs="Courier New" w:hint="default"/>
+      </w:rPr>
+    </w:lvl>
+    <w:lvl w:ilvl="5" w:tplc="04090005" w:tentative="1">
+      <w:start w:val="1"/>
+      <w:numFmt w:val="bullet"/>
+      <w:lvlText w:val=""/>
+      <w:lvlJc w:val="left"/>
+      <w:pPr>
+        <w:ind w:left="5400" w:hanging="360"/>
+      </w:pPr>
+      <w:rPr>
+        <w:rFonts w:ascii="Wingdings" w:hAnsi="Wingdings" w:hint="default"/>
+      </w:rPr>
+    </w:lvl>
+    <w:lvl w:ilvl="6" w:tplc="04090001" w:tentative="1">
+      <w:start w:val="1"/>
+      <w:numFmt w:val="bullet"/>
+      <w:lvlText w:val=""/>
+      <w:lvlJc w:val="left"/>
+      <w:pPr>
+        <w:ind w:left="6120" w:hanging="360"/>
+      </w:pPr>
+      <w:rPr>
+        <w:rFonts w:ascii="Symbol" w:hAnsi="Symbol" w:hint="default"/>
+      </w:rPr>
+    </w:lvl>
+    <w:lvl w:ilvl="7" w:tplc="04090003" w:tentative="1">
+      <w:start w:val="1"/>
+      <w:numFmt w:val="bullet"/>
+      <w:lvlText w:val="o"/>
+      <w:lvlJc w:val="left"/>
+      <w:pPr>
+        <w:ind w:left="6840" w:hanging="360"/>
+      </w:pPr>
+      <w:rPr>
+        <w:rFonts w:ascii="Courier New" w:hAnsi="Courier New" w:cs="Courier New" w:hint="default"/>
+      </w:rPr>
+    </w:lvl>
+    <w:lvl w:ilvl="8" w:tplc="04090005" w:tentative="1">
+      <w:start w:val="1"/>
+      <w:numFmt w:val="bullet"/>
+      <w:lvlText w:val=""/>
+      <w:lvlJc w:val="left"/>
+      <w:pPr>
+        <w:ind w:left="7560" w:hanging="360"/>
+      </w:pPr>
+      <w:rPr>
+        <w:rFonts w:ascii="Wingdings" w:hAnsi="Wingdings" w:hint="default"/>
+      </w:rPr>
+    </w:lvl>
+  </w:abstractNum>
+  <w:abstractNum w:abstractNumId="25" w15:restartNumberingAfterBreak="0">
     <w:nsid w:val="5676361D"/>
     <w:multiLevelType w:val="hybridMultilevel"/>
     <w:tmpl w:val="1AC8BD46"/>
@@ -4828,7 +5638,120 @@
       </w:pPr>
     </w:lvl>
   </w:abstractNum>
-  <w:abstractNum w:abstractNumId="20" w15:restartNumberingAfterBreak="0">
+  <w:abstractNum w:abstractNumId="26" w15:restartNumberingAfterBreak="0">
+    <w:nsid w:val="58D770F2"/>
+    <w:multiLevelType w:val="hybridMultilevel"/>
+    <w:tmpl w:val="68CAA54E"/>
+    <w:lvl w:ilvl="0" w:tplc="04090001">
+      <w:start w:val="1"/>
+      <w:numFmt w:val="bullet"/>
+      <w:lvlText w:val=""/>
+      <w:lvlJc w:val="left"/>
+      <w:pPr>
+        <w:ind w:left="1800" w:hanging="360"/>
+      </w:pPr>
+      <w:rPr>
+        <w:rFonts w:ascii="Symbol" w:hAnsi="Symbol" w:hint="default"/>
+      </w:rPr>
+    </w:lvl>
+    <w:lvl w:ilvl="1" w:tplc="04090003" w:tentative="1">
+      <w:start w:val="1"/>
+      <w:numFmt w:val="bullet"/>
+      <w:lvlText w:val="o"/>
+      <w:lvlJc w:val="left"/>
+      <w:pPr>
+        <w:ind w:left="2520" w:hanging="360"/>
+      </w:pPr>
+      <w:rPr>
+        <w:rFonts w:ascii="Courier New" w:hAnsi="Courier New" w:cs="Courier New" w:hint="default"/>
+      </w:rPr>
+    </w:lvl>
+    <w:lvl w:ilvl="2" w:tplc="04090005" w:tentative="1">
+      <w:start w:val="1"/>
+      <w:numFmt w:val="bullet"/>
+      <w:lvlText w:val=""/>
+      <w:lvlJc w:val="left"/>
+      <w:pPr>
+        <w:ind w:left="3240" w:hanging="360"/>
+      </w:pPr>
+      <w:rPr>
+        <w:rFonts w:ascii="Wingdings" w:hAnsi="Wingdings" w:hint="default"/>
+      </w:rPr>
+    </w:lvl>
+    <w:lvl w:ilvl="3" w:tplc="04090001" w:tentative="1">
+      <w:start w:val="1"/>
+      <w:numFmt w:val="bullet"/>
+      <w:lvlText w:val=""/>
+      <w:lvlJc w:val="left"/>
+      <w:pPr>
+        <w:ind w:left="3960" w:hanging="360"/>
+      </w:pPr>
+      <w:rPr>
+        <w:rFonts w:ascii="Symbol" w:hAnsi="Symbol" w:hint="default"/>
+      </w:rPr>
+    </w:lvl>
+    <w:lvl w:ilvl="4" w:tplc="04090003" w:tentative="1">
+      <w:start w:val="1"/>
+      <w:numFmt w:val="bullet"/>
+      <w:lvlText w:val="o"/>
+      <w:lvlJc w:val="left"/>
+      <w:pPr>
+        <w:ind w:left="4680" w:hanging="360"/>
+      </w:pPr>
+      <w:rPr>
+        <w:rFonts w:ascii="Courier New" w:hAnsi="Courier New" w:cs="Courier New" w:hint="default"/>
+      </w:rPr>
+    </w:lvl>
+    <w:lvl w:ilvl="5" w:tplc="04090005" w:tentative="1">
+      <w:start w:val="1"/>
+      <w:numFmt w:val="bullet"/>
+      <w:lvlText w:val=""/>
+      <w:lvlJc w:val="left"/>
+      <w:pPr>
+        <w:ind w:left="5400" w:hanging="360"/>
+      </w:pPr>
+      <w:rPr>
+        <w:rFonts w:ascii="Wingdings" w:hAnsi="Wingdings" w:hint="default"/>
+      </w:rPr>
+    </w:lvl>
+    <w:lvl w:ilvl="6" w:tplc="04090001" w:tentative="1">
+      <w:start w:val="1"/>
+      <w:numFmt w:val="bullet"/>
+      <w:lvlText w:val=""/>
+      <w:lvlJc w:val="left"/>
+      <w:pPr>
+        <w:ind w:left="6120" w:hanging="360"/>
+      </w:pPr>
+      <w:rPr>
+        <w:rFonts w:ascii="Symbol" w:hAnsi="Symbol" w:hint="default"/>
+      </w:rPr>
+    </w:lvl>
+    <w:lvl w:ilvl="7" w:tplc="04090003" w:tentative="1">
+      <w:start w:val="1"/>
+      <w:numFmt w:val="bullet"/>
+      <w:lvlText w:val="o"/>
+      <w:lvlJc w:val="left"/>
+      <w:pPr>
+        <w:ind w:left="6840" w:hanging="360"/>
+      </w:pPr>
+      <w:rPr>
+        <w:rFonts w:ascii="Courier New" w:hAnsi="Courier New" w:cs="Courier New" w:hint="default"/>
+      </w:rPr>
+    </w:lvl>
+    <w:lvl w:ilvl="8" w:tplc="04090005" w:tentative="1">
+      <w:start w:val="1"/>
+      <w:numFmt w:val="bullet"/>
+      <w:lvlText w:val=""/>
+      <w:lvlJc w:val="left"/>
+      <w:pPr>
+        <w:ind w:left="7560" w:hanging="360"/>
+      </w:pPr>
+      <w:rPr>
+        <w:rFonts w:ascii="Wingdings" w:hAnsi="Wingdings" w:hint="default"/>
+      </w:rPr>
+    </w:lvl>
+  </w:abstractNum>
+  <w:abstractNum w:abstractNumId="27" w15:restartNumberingAfterBreak="0">
     <w:nsid w:val="5DCC271B"/>
     <w:multiLevelType w:val="multilevel"/>
     <w:tmpl w:val="BE041C82"/>
@@ -4977,7 +5900,7 @@
       </w:rPr>
     </w:lvl>
   </w:abstractNum>
-  <w:abstractNum w:abstractNumId="21" w15:restartNumberingAfterBreak="0">
+  <w:abstractNum w:abstractNumId="28" w15:restartNumberingAfterBreak="0">
     <w:nsid w:val="5EF536BC"/>
     <w:multiLevelType w:val="hybridMultilevel"/>
     <w:tmpl w:val="47F8733C"/>
@@ -5066,7 +5989,7 @@
       </w:pPr>
     </w:lvl>
   </w:abstractNum>
-  <w:abstractNum w:abstractNumId="22" w15:restartNumberingAfterBreak="0">
+  <w:abstractNum w:abstractNumId="29" w15:restartNumberingAfterBreak="0">
     <w:nsid w:val="6CF83D41"/>
     <w:multiLevelType w:val="hybridMultilevel"/>
     <w:tmpl w:val="5742DA32"/>
@@ -5179,7 +6102,7 @@
       </w:rPr>
     </w:lvl>
   </w:abstractNum>
-  <w:abstractNum w:abstractNumId="23" w15:restartNumberingAfterBreak="0">
+  <w:abstractNum w:abstractNumId="30" w15:restartNumberingAfterBreak="0">
     <w:nsid w:val="701C4214"/>
     <w:multiLevelType w:val="multilevel"/>
     <w:tmpl w:val="65EC6A66"/>
@@ -5328,7 +6251,7 @@
       </w:rPr>
     </w:lvl>
   </w:abstractNum>
-  <w:abstractNum w:abstractNumId="24" w15:restartNumberingAfterBreak="0">
+  <w:abstractNum w:abstractNumId="31" w15:restartNumberingAfterBreak="0">
     <w:nsid w:val="71DC4D7B"/>
     <w:multiLevelType w:val="multilevel"/>
     <w:tmpl w:val="3CA2715C"/>
@@ -5445,14 +6368,154 @@
       </w:pPr>
     </w:lvl>
   </w:abstractNum>
+  <w:abstractNum w:abstractNumId="32" w15:restartNumberingAfterBreak="0">
+    <w:nsid w:val="73E202A4"/>
+    <w:multiLevelType w:val="hybridMultilevel"/>
+    <w:tmpl w:val="E6061230"/>
+    <w:lvl w:ilvl="0" w:tplc="F7A8B3EC">
+      <w:start w:val="1"/>
+      <w:numFmt w:val="bullet"/>
+      <w:lvlText w:val="Ø"/>
+      <w:lvlJc w:val="left"/>
+      <w:pPr>
+        <w:tabs>
+          <w:tab w:val="num" w:pos="720"/>
+        </w:tabs>
+        <w:ind w:left="720" w:hanging="360"/>
+      </w:pPr>
+      <w:rPr>
+        <w:rFonts w:ascii="Wingdings" w:hAnsi="Wingdings" w:hint="default"/>
+      </w:rPr>
+    </w:lvl>
+    <w:lvl w:ilvl="1" w:tplc="10E47022" w:tentative="1">
+      <w:start w:val="1"/>
+      <w:numFmt w:val="bullet"/>
+      <w:lvlText w:val="Ø"/>
+      <w:lvlJc w:val="left"/>
+      <w:pPr>
+        <w:tabs>
+          <w:tab w:val="num" w:pos="1440"/>
+        </w:tabs>
+        <w:ind w:left="1440" w:hanging="360"/>
+      </w:pPr>
+      <w:rPr>
+        <w:rFonts w:ascii="Wingdings" w:hAnsi="Wingdings" w:hint="default"/>
+      </w:rPr>
+    </w:lvl>
+    <w:lvl w:ilvl="2" w:tplc="58A87A52" w:tentative="1">
+      <w:start w:val="1"/>
+      <w:numFmt w:val="bullet"/>
+      <w:lvlText w:val="Ø"/>
+      <w:lvlJc w:val="left"/>
+      <w:pPr>
+        <w:tabs>
+          <w:tab w:val="num" w:pos="2160"/>
+        </w:tabs>
+        <w:ind w:left="2160" w:hanging="360"/>
+      </w:pPr>
+      <w:rPr>
+        <w:rFonts w:ascii="Wingdings" w:hAnsi="Wingdings" w:hint="default"/>
+      </w:rPr>
+    </w:lvl>
+    <w:lvl w:ilvl="3" w:tplc="10BEC436" w:tentative="1">
+      <w:start w:val="1"/>
+      <w:numFmt w:val="bullet"/>
+      <w:lvlText w:val="Ø"/>
+      <w:lvlJc w:val="left"/>
+      <w:pPr>
+        <w:tabs>
+          <w:tab w:val="num" w:pos="2880"/>
+        </w:tabs>
+        <w:ind w:left="2880" w:hanging="360"/>
+      </w:pPr>
+      <w:rPr>
+        <w:rFonts w:ascii="Wingdings" w:hAnsi="Wingdings" w:hint="default"/>
+      </w:rPr>
+    </w:lvl>
+    <w:lvl w:ilvl="4" w:tplc="EF22AB88" w:tentative="1">
+      <w:start w:val="1"/>
+      <w:numFmt w:val="bullet"/>
+      <w:lvlText w:val="Ø"/>
+      <w:lvlJc w:val="left"/>
+      <w:pPr>
+        <w:tabs>
+          <w:tab w:val="num" w:pos="3600"/>
+        </w:tabs>
+        <w:ind w:left="3600" w:hanging="360"/>
+      </w:pPr>
+      <w:rPr>
+        <w:rFonts w:ascii="Wingdings" w:hAnsi="Wingdings" w:hint="default"/>
+      </w:rPr>
+    </w:lvl>
+    <w:lvl w:ilvl="5" w:tplc="EB9C6CD6" w:tentative="1">
+      <w:start w:val="1"/>
+      <w:numFmt w:val="bullet"/>
+      <w:lvlText w:val="Ø"/>
+      <w:lvlJc w:val="left"/>
+      <w:pPr>
+        <w:tabs>
+          <w:tab w:val="num" w:pos="4320"/>
+        </w:tabs>
+        <w:ind w:left="4320" w:hanging="360"/>
+      </w:pPr>
+      <w:rPr>
+        <w:rFonts w:ascii="Wingdings" w:hAnsi="Wingdings" w:hint="default"/>
+      </w:rPr>
+    </w:lvl>
+    <w:lvl w:ilvl="6" w:tplc="C49C2026" w:tentative="1">
+      <w:start w:val="1"/>
+      <w:numFmt w:val="bullet"/>
+      <w:lvlText w:val="Ø"/>
+      <w:lvlJc w:val="left"/>
+      <w:pPr>
+        <w:tabs>
+          <w:tab w:val="num" w:pos="5040"/>
+        </w:tabs>
+        <w:ind w:left="5040" w:hanging="360"/>
+      </w:pPr>
+      <w:rPr>
+        <w:rFonts w:ascii="Wingdings" w:hAnsi="Wingdings" w:hint="default"/>
+      </w:rPr>
+    </w:lvl>
+    <w:lvl w:ilvl="7" w:tplc="9690A6DE" w:tentative="1">
+      <w:start w:val="1"/>
+      <w:numFmt w:val="bullet"/>
+      <w:lvlText w:val="Ø"/>
+      <w:lvlJc w:val="left"/>
+      <w:pPr>
+        <w:tabs>
+          <w:tab w:val="num" w:pos="5760"/>
+        </w:tabs>
+        <w:ind w:left="5760" w:hanging="360"/>
+      </w:pPr>
+      <w:rPr>
+        <w:rFonts w:ascii="Wingdings" w:hAnsi="Wingdings" w:hint="default"/>
+      </w:rPr>
+    </w:lvl>
+    <w:lvl w:ilvl="8" w:tplc="2A3EE9D8" w:tentative="1">
+      <w:start w:val="1"/>
+      <w:numFmt w:val="bullet"/>
+      <w:lvlText w:val="Ø"/>
+      <w:lvlJc w:val="left"/>
+      <w:pPr>
+        <w:tabs>
+          <w:tab w:val="num" w:pos="6480"/>
+        </w:tabs>
+        <w:ind w:left="6480" w:hanging="360"/>
+      </w:pPr>
+      <w:rPr>
+        <w:rFonts w:ascii="Wingdings" w:hAnsi="Wingdings" w:hint="default"/>
+      </w:rPr>
+    </w:lvl>
+  </w:abstractNum>
   <w:num w:numId="1" w16cid:durableId="1235042489">
-    <w:abstractNumId w:val="13"/>
+    <w:abstractNumId w:val="14"/>
   </w:num>
   <w:num w:numId="2" w16cid:durableId="2092507288">
     <w:abstractNumId w:val="3"/>
   </w:num>
   <w:num w:numId="3" w16cid:durableId="567107228">
-    <w:abstractNumId w:val="10"/>
+    <w:abstractNumId w:val="11"/>
     <w:lvlOverride w:ilvl="0">
       <w:lvl w:ilvl="0">
         <w:numFmt w:val="decimal"/>
@@ -5462,7 +6525,7 @@
     </w:lvlOverride>
   </w:num>
   <w:num w:numId="4" w16cid:durableId="803354854">
-    <w:abstractNumId w:val="10"/>
+    <w:abstractNumId w:val="11"/>
     <w:lvlOverride w:ilvl="0">
       <w:lvl w:ilvl="0">
         <w:numFmt w:val="decimal"/>
@@ -5472,7 +6535,7 @@
     </w:lvlOverride>
   </w:num>
   <w:num w:numId="5" w16cid:durableId="222180553">
-    <w:abstractNumId w:val="10"/>
+    <w:abstractNumId w:val="11"/>
     <w:lvlOverride w:ilvl="0">
       <w:lvl w:ilvl="0">
         <w:numFmt w:val="decimal"/>
@@ -5482,7 +6545,7 @@
     </w:lvlOverride>
   </w:num>
   <w:num w:numId="6" w16cid:durableId="475295379">
-    <w:abstractNumId w:val="10"/>
+    <w:abstractNumId w:val="11"/>
     <w:lvlOverride w:ilvl="1">
       <w:lvl w:ilvl="1">
         <w:numFmt w:val="lowerLetter"/>
@@ -5492,7 +6555,7 @@
     </w:lvlOverride>
   </w:num>
   <w:num w:numId="7" w16cid:durableId="1022168896">
-    <w:abstractNumId w:val="10"/>
+    <w:abstractNumId w:val="11"/>
     <w:lvlOverride w:ilvl="1">
       <w:lvl w:ilvl="1">
         <w:numFmt w:val="lowerLetter"/>
@@ -5502,7 +6565,7 @@
     </w:lvlOverride>
   </w:num>
   <w:num w:numId="8" w16cid:durableId="760839575">
-    <w:abstractNumId w:val="10"/>
+    <w:abstractNumId w:val="11"/>
     <w:lvlOverride w:ilvl="1">
       <w:lvl w:ilvl="1">
         <w:numFmt w:val="lowerLetter"/>
@@ -5512,70 +6575,94 @@
     </w:lvlOverride>
   </w:num>
   <w:num w:numId="9" w16cid:durableId="1335762920">
-    <w:abstractNumId w:val="11"/>
+    <w:abstractNumId w:val="12"/>
   </w:num>
   <w:num w:numId="10" w16cid:durableId="795682067">
     <w:abstractNumId w:val="1"/>
   </w:num>
   <w:num w:numId="11" w16cid:durableId="428696506">
+    <w:abstractNumId w:val="28"/>
+  </w:num>
+  <w:num w:numId="12" w16cid:durableId="2051026335">
+    <w:abstractNumId w:val="9"/>
+  </w:num>
+  <w:num w:numId="13" w16cid:durableId="534123736">
     <w:abstractNumId w:val="21"/>
   </w:num>
-  <w:num w:numId="12" w16cid:durableId="2051026335">
-    <w:abstractNumId w:val="8"/>
-  </w:num>
-  <w:num w:numId="13" w16cid:durableId="534123736">
-    <w:abstractNumId w:val="17"/>
-  </w:num>
   <w:num w:numId="14" w16cid:durableId="1017656272">
-    <w:abstractNumId w:val="22"/>
+    <w:abstractNumId w:val="29"/>
   </w:num>
   <w:num w:numId="15" w16cid:durableId="1503666791">
-    <w:abstractNumId w:val="14"/>
+    <w:abstractNumId w:val="15"/>
   </w:num>
   <w:num w:numId="16" w16cid:durableId="600377722">
-    <w:abstractNumId w:val="16"/>
+    <w:abstractNumId w:val="20"/>
   </w:num>
   <w:num w:numId="17" w16cid:durableId="95759752">
     <w:abstractNumId w:val="4"/>
   </w:num>
   <w:num w:numId="18" w16cid:durableId="546797368">
+    <w:abstractNumId w:val="30"/>
+  </w:num>
+  <w:num w:numId="19" w16cid:durableId="1615942953">
+    <w:abstractNumId w:val="18"/>
+  </w:num>
+  <w:num w:numId="20" w16cid:durableId="922683885">
+    <w:abstractNumId w:val="25"/>
+  </w:num>
+  <w:num w:numId="21" w16cid:durableId="716978498">
+    <w:abstractNumId w:val="31"/>
+  </w:num>
+  <w:num w:numId="22" w16cid:durableId="395472979">
+    <w:abstractNumId w:val="27"/>
+  </w:num>
+  <w:num w:numId="23" w16cid:durableId="1750926276">
     <w:abstractNumId w:val="23"/>
   </w:num>
-  <w:num w:numId="19" w16cid:durableId="1615942953">
-    <w:abstractNumId w:val="15"/>
-  </w:num>
-  <w:num w:numId="20" w16cid:durableId="922683885">
-    <w:abstractNumId w:val="19"/>
-  </w:num>
-  <w:num w:numId="21" w16cid:durableId="716978498">
-    <w:abstractNumId w:val="24"/>
-  </w:num>
-  <w:num w:numId="22" w16cid:durableId="395472979">
-    <w:abstractNumId w:val="20"/>
-  </w:num>
-  <w:num w:numId="23" w16cid:durableId="1750926276">
-    <w:abstractNumId w:val="18"/>
-  </w:num>
   <w:num w:numId="24" w16cid:durableId="1815291612">
-    <w:abstractNumId w:val="7"/>
+    <w:abstractNumId w:val="8"/>
   </w:num>
   <w:num w:numId="25" w16cid:durableId="910046082">
-    <w:abstractNumId w:val="6"/>
+    <w:abstractNumId w:val="7"/>
   </w:num>
   <w:num w:numId="26" w16cid:durableId="871959860">
     <w:abstractNumId w:val="2"/>
   </w:num>
   <w:num w:numId="27" w16cid:durableId="2049911677">
-    <w:abstractNumId w:val="12"/>
+    <w:abstractNumId w:val="13"/>
   </w:num>
   <w:num w:numId="28" w16cid:durableId="1445156182">
     <w:abstractNumId w:val="5"/>
   </w:num>
   <w:num w:numId="29" w16cid:durableId="568999449">
-    <w:abstractNumId w:val="9"/>
+    <w:abstractNumId w:val="10"/>
   </w:num>
   <w:num w:numId="30" w16cid:durableId="1948198980">
     <w:abstractNumId w:val="0"/>
+  </w:num>
+  <w:num w:numId="31" w16cid:durableId="931402807">
+    <w:abstractNumId w:val="16"/>
+  </w:num>
+  <w:num w:numId="32" w16cid:durableId="2011327835">
+    <w:abstractNumId w:val="19"/>
+  </w:num>
+  <w:num w:numId="33" w16cid:durableId="553854099">
+    <w:abstractNumId w:val="26"/>
+  </w:num>
+  <w:num w:numId="34" w16cid:durableId="1028413264">
+    <w:abstractNumId w:val="22"/>
+  </w:num>
+  <w:num w:numId="35" w16cid:durableId="1771466934">
+    <w:abstractNumId w:val="17"/>
+  </w:num>
+  <w:num w:numId="36" w16cid:durableId="1233201880">
+    <w:abstractNumId w:val="24"/>
+  </w:num>
+  <w:num w:numId="37" w16cid:durableId="1470711431">
+    <w:abstractNumId w:val="32"/>
+  </w:num>
+  <w:num w:numId="38" w16cid:durableId="1664698917">
+    <w:abstractNumId w:val="6"/>
   </w:num>
 </w:numbering>
 </file>
@@ -6072,7 +7159,6 @@
   <w:style w:type="character" w:default="1" w:styleId="DefaultParagraphFont">
     <w:name w:val="Default Paragraph Font"/>
     <w:uiPriority w:val="1"/>
-    <w:semiHidden/>
     <w:unhideWhenUsed/>
   </w:style>
   <w:style w:type="table" w:default="1" w:styleId="TableNormal">

</xml_diff>